<commit_message>
Eddited Ostap and Volodya
</commit_message>
<xml_diff>
--- a/TeamProject/OpenCart.Tests/Lv-337AtqcOffering.docx
+++ b/TeamProject/OpenCart.Tests/Lv-337AtqcOffering.docx
@@ -171,25 +171,7 @@
           <w:color w:val="333333"/>
           <w:lang w:val="en-US"/>
         </w:rPr>
-        <w:t xml:space="preserve">(C#, </w:t>
-      </w:r>
-      <w:proofErr w:type="spellStart"/>
-      <w:r>
-        <w:rPr>
-          <w:rFonts w:asciiTheme="minorHAnsi" w:eastAsia="Arial" w:hAnsiTheme="minorHAnsi" w:cs="Arial"/>
-          <w:color w:val="333333"/>
-          <w:lang w:val="en-US"/>
-        </w:rPr>
-        <w:t>Nunit</w:t>
-      </w:r>
-      <w:proofErr w:type="spellEnd"/>
-      <w:r>
-        <w:rPr>
-          <w:rFonts w:asciiTheme="minorHAnsi" w:eastAsia="Arial" w:hAnsiTheme="minorHAnsi" w:cs="Arial"/>
-          <w:color w:val="333333"/>
-          <w:lang w:val="en-US"/>
-        </w:rPr>
-        <w:t xml:space="preserve"> Testing Framework, </w:t>
+        <w:t xml:space="preserve">(C#, Nunit Testing Framework, </w:t>
       </w:r>
       <w:r>
         <w:rPr>
@@ -213,25 +195,7 @@
           <w:color w:val="333333"/>
           <w:lang w:val="en-US"/>
         </w:rPr>
-        <w:t xml:space="preserve"> Page Objects, </w:t>
-      </w:r>
-      <w:proofErr w:type="spellStart"/>
-      <w:r>
-        <w:rPr>
-          <w:rFonts w:asciiTheme="minorHAnsi" w:eastAsia="Arial" w:hAnsiTheme="minorHAnsi" w:cs="Arial"/>
-          <w:color w:val="333333"/>
-          <w:lang w:val="en-US"/>
-        </w:rPr>
-        <w:t>Multi Layer</w:t>
-      </w:r>
-      <w:proofErr w:type="spellEnd"/>
-      <w:r>
-        <w:rPr>
-          <w:rFonts w:asciiTheme="minorHAnsi" w:eastAsia="Arial" w:hAnsiTheme="minorHAnsi" w:cs="Arial"/>
-          <w:color w:val="333333"/>
-          <w:lang w:val="en-US"/>
-        </w:rPr>
-        <w:t xml:space="preserve"> Architecture, Implicit/Explicit Strategy, Design Patterns, Logging, XML, JSON, MS SQL/MySQL, Git, SCRUM, Kanban, UML, JIRA, </w:t>
+        <w:t xml:space="preserve"> Page Objects, Multi Layer Architecture, Implicit/Explicit Strategy, Design Patterns, Logging, XML, JSON, MS SQL/MySQL, Git, SCRUM, Kanban, UML, JIRA, </w:t>
       </w:r>
       <w:r>
         <w:rPr>
@@ -247,18 +211,8 @@
           <w:color w:val="333333"/>
           <w:lang w:val="en-US"/>
         </w:rPr>
-        <w:t xml:space="preserve">a Script, HTML/CSS, </w:t>
+        <w:t>a Script, HTML/CSS, Xpath</w:t>
       </w:r>
-      <w:proofErr w:type="spellStart"/>
-      <w:r>
-        <w:rPr>
-          <w:rFonts w:asciiTheme="minorHAnsi" w:hAnsiTheme="minorHAnsi"/>
-          <w:color w:val="333333"/>
-          <w:lang w:val="en-US"/>
-        </w:rPr>
-        <w:t>Xpath</w:t>
-      </w:r>
-      <w:proofErr w:type="spellEnd"/>
       <w:r>
         <w:rPr>
           <w:rFonts w:asciiTheme="minorHAnsi" w:hAnsiTheme="minorHAnsi"/>
@@ -363,25 +317,7 @@
                 <w:b/>
                 <w:lang w:val="en-US"/>
               </w:rPr>
-              <w:t>Name/</w:t>
-            </w:r>
-            <w:proofErr w:type="spellStart"/>
-            <w:r>
-              <w:rPr>
-                <w:rFonts w:asciiTheme="minorHAnsi" w:hAnsiTheme="minorHAnsi"/>
-                <w:b/>
-                <w:lang w:val="en-US"/>
-              </w:rPr>
-              <w:t>eng</w:t>
-            </w:r>
-            <w:proofErr w:type="spellEnd"/>
-            <w:r>
-              <w:rPr>
-                <w:rFonts w:asciiTheme="minorHAnsi" w:hAnsiTheme="minorHAnsi"/>
-                <w:b/>
-                <w:lang w:val="en-US"/>
-              </w:rPr>
-              <w:t xml:space="preserve"> level/offer expectations</w:t>
+              <w:t>Name/eng level/offer expectations</w:t>
             </w:r>
           </w:p>
         </w:tc>
@@ -486,34 +422,14 @@
                 <w:lang w:val="en-US"/>
               </w:rPr>
             </w:pPr>
-            <w:proofErr w:type="spellStart"/>
             <w:r>
               <w:rPr>
                 <w:rFonts w:asciiTheme="minorHAnsi" w:hAnsiTheme="minorHAnsi"/>
                 <w:b/>
                 <w:lang w:val="en-US"/>
               </w:rPr>
-              <w:t>Dmytro</w:t>
-            </w:r>
-            <w:proofErr w:type="spellEnd"/>
-            <w:r>
-              <w:rPr>
-                <w:rFonts w:asciiTheme="minorHAnsi" w:hAnsiTheme="minorHAnsi"/>
-                <w:b/>
-                <w:lang w:val="en-US"/>
-              </w:rPr>
-              <w:t xml:space="preserve"> </w:t>
-            </w:r>
-            <w:proofErr w:type="spellStart"/>
-            <w:r>
-              <w:rPr>
-                <w:rFonts w:asciiTheme="minorHAnsi" w:hAnsiTheme="minorHAnsi"/>
-                <w:b/>
-                <w:lang w:val="en-US"/>
-              </w:rPr>
-              <w:t>Trukhym</w:t>
-            </w:r>
-            <w:proofErr w:type="spellEnd"/>
+              <w:t>Dmytro Trukhym</w:t>
+            </w:r>
           </w:p>
           <w:p>
             <w:pPr>
@@ -637,23 +553,7 @@
                 <w:rFonts w:asciiTheme="minorHAnsi" w:hAnsiTheme="minorHAnsi"/>
                 <w:lang w:val="en-US"/>
               </w:rPr>
-              <w:t xml:space="preserve">ted Web </w:t>
-            </w:r>
-            <w:proofErr w:type="gramStart"/>
-            <w:r>
-              <w:rPr>
-                <w:rFonts w:asciiTheme="minorHAnsi" w:hAnsiTheme="minorHAnsi"/>
-                <w:lang w:val="en-US"/>
-              </w:rPr>
-              <w:t>application</w:t>
-            </w:r>
-            <w:proofErr w:type="gramEnd"/>
-            <w:r>
-              <w:rPr>
-                <w:rFonts w:asciiTheme="minorHAnsi" w:hAnsiTheme="minorHAnsi"/>
-                <w:lang w:val="en-US"/>
-              </w:rPr>
-              <w:t xml:space="preserve"> Open Cart. D</w:t>
+              <w:t>ted Web application Open Cart. D</w:t>
             </w:r>
             <w:r>
               <w:rPr>
@@ -674,39 +574,7 @@
                 <w:rFonts w:asciiTheme="minorHAnsi" w:hAnsiTheme="minorHAnsi"/>
                 <w:lang w:val="en-US"/>
               </w:rPr>
-              <w:t xml:space="preserve">. In addition, I took part in developing of the automated testing framework for the mentioned application. Automated them with C#, Selenium </w:t>
-            </w:r>
-            <w:proofErr w:type="spellStart"/>
-            <w:r>
-              <w:rPr>
-                <w:rFonts w:asciiTheme="minorHAnsi" w:hAnsiTheme="minorHAnsi"/>
-                <w:lang w:val="en-US"/>
-              </w:rPr>
-              <w:t>Webdriver</w:t>
-            </w:r>
-            <w:proofErr w:type="spellEnd"/>
-            <w:r>
-              <w:rPr>
-                <w:rFonts w:asciiTheme="minorHAnsi" w:hAnsiTheme="minorHAnsi"/>
-                <w:lang w:val="en-US"/>
-              </w:rPr>
-              <w:t xml:space="preserve">, </w:t>
-            </w:r>
-            <w:proofErr w:type="spellStart"/>
-            <w:r>
-              <w:rPr>
-                <w:rFonts w:asciiTheme="minorHAnsi" w:hAnsiTheme="minorHAnsi"/>
-                <w:lang w:val="en-US"/>
-              </w:rPr>
-              <w:t>NUnit</w:t>
-            </w:r>
-            <w:proofErr w:type="spellEnd"/>
-            <w:r>
-              <w:rPr>
-                <w:rFonts w:asciiTheme="minorHAnsi" w:hAnsiTheme="minorHAnsi"/>
-                <w:lang w:val="en-US"/>
-              </w:rPr>
-              <w:t xml:space="preserve"> Frameworks.</w:t>
+              <w:t>. In addition, I took part in developing of the automated testing framework for the mentioned application. Automated them with C#, Selenium Webdriver, NUnit Frameworks.</w:t>
             </w:r>
           </w:p>
           <w:p>
@@ -736,23 +604,7 @@
                 <w:rFonts w:asciiTheme="minorHAnsi" w:hAnsiTheme="minorHAnsi"/>
                 <w:lang w:val="en-US"/>
               </w:rPr>
-              <w:t xml:space="preserve">I worked with such tools and technologies as Visual Studio, </w:t>
-            </w:r>
-            <w:proofErr w:type="spellStart"/>
-            <w:r>
-              <w:rPr>
-                <w:rFonts w:asciiTheme="minorHAnsi" w:hAnsiTheme="minorHAnsi"/>
-                <w:lang w:val="en-US"/>
-              </w:rPr>
-              <w:t>Git</w:t>
-            </w:r>
-            <w:proofErr w:type="spellEnd"/>
-            <w:r>
-              <w:rPr>
-                <w:rFonts w:asciiTheme="minorHAnsi" w:hAnsiTheme="minorHAnsi"/>
-                <w:lang w:val="en-US"/>
-              </w:rPr>
-              <w:t>, JIRA. I got great experience working in team.</w:t>
+              <w:t>I worked with such tools and technologies as Visual Studio, Git, JIRA. I got great experience working in team.</w:t>
             </w:r>
           </w:p>
           <w:p>
@@ -842,34 +694,14 @@
                 <w:lang w:val="en-US"/>
               </w:rPr>
             </w:pPr>
-            <w:proofErr w:type="spellStart"/>
             <w:r>
               <w:rPr>
                 <w:rFonts w:asciiTheme="minorHAnsi" w:hAnsiTheme="minorHAnsi"/>
                 <w:b/>
                 <w:lang w:val="en-US"/>
               </w:rPr>
-              <w:t>Iryna</w:t>
-            </w:r>
-            <w:proofErr w:type="spellEnd"/>
-            <w:r>
-              <w:rPr>
-                <w:rFonts w:asciiTheme="minorHAnsi" w:hAnsiTheme="minorHAnsi"/>
-                <w:b/>
-                <w:lang w:val="en-US"/>
-              </w:rPr>
-              <w:t xml:space="preserve"> </w:t>
-            </w:r>
-            <w:proofErr w:type="spellStart"/>
-            <w:r>
-              <w:rPr>
-                <w:rFonts w:asciiTheme="minorHAnsi" w:hAnsiTheme="minorHAnsi"/>
-                <w:b/>
-                <w:lang w:val="en-US"/>
-              </w:rPr>
-              <w:t>Skyba</w:t>
-            </w:r>
-            <w:proofErr w:type="spellEnd"/>
+              <w:t>Iryna Skyba</w:t>
+            </w:r>
           </w:p>
           <w:p>
             <w:pPr>
@@ -1037,54 +869,22 @@
                 <w:rFonts w:asciiTheme="minorHAnsi" w:hAnsiTheme="minorHAnsi"/>
                 <w:lang w:val="en-US"/>
               </w:rPr>
-              <w:t xml:space="preserve">Also, I have tested an </w:t>
-            </w:r>
-            <w:proofErr w:type="spellStart"/>
-            <w:r>
-              <w:rPr>
-                <w:rFonts w:asciiTheme="minorHAnsi" w:hAnsiTheme="minorHAnsi"/>
-                <w:lang w:val="en-US"/>
-              </w:rPr>
-              <w:t>OpenCart</w:t>
-            </w:r>
-            <w:proofErr w:type="spellEnd"/>
-            <w:r>
-              <w:rPr>
-                <w:rFonts w:asciiTheme="minorHAnsi" w:hAnsiTheme="minorHAnsi"/>
-                <w:lang w:val="en-US"/>
-              </w:rPr>
-              <w:t xml:space="preserve"> shopping system.</w:t>
-            </w:r>
-          </w:p>
-          <w:p>
-            <w:pPr>
-              <w:rPr>
-                <w:rFonts w:asciiTheme="minorHAnsi" w:hAnsiTheme="minorHAnsi"/>
-                <w:lang w:val="en-US"/>
-              </w:rPr>
-            </w:pPr>
-            <w:r>
-              <w:rPr>
-                <w:rFonts w:asciiTheme="minorHAnsi" w:hAnsiTheme="minorHAnsi"/>
-                <w:lang w:val="en-US"/>
-              </w:rPr>
-              <w:t xml:space="preserve">In the scope of the project I have created user story and developed test cases to cover a wish list functionality: adding to wish list, removing from it and access to wish list page. Tests were written in C#/.Net using Visual Studio IDE, Selenium WebDriver tool and </w:t>
-            </w:r>
-            <w:proofErr w:type="spellStart"/>
-            <w:r>
-              <w:rPr>
-                <w:rFonts w:asciiTheme="minorHAnsi" w:hAnsiTheme="minorHAnsi"/>
-                <w:lang w:val="en-US"/>
-              </w:rPr>
-              <w:t>NUnit</w:t>
-            </w:r>
-            <w:proofErr w:type="spellEnd"/>
-            <w:r>
-              <w:rPr>
-                <w:rFonts w:asciiTheme="minorHAnsi" w:hAnsiTheme="minorHAnsi"/>
-                <w:lang w:val="en-US"/>
-              </w:rPr>
-              <w:t xml:space="preserve"> framework.</w:t>
+              <w:t>Also, I have tested an OpenCart shopping system.</w:t>
+            </w:r>
+          </w:p>
+          <w:p>
+            <w:pPr>
+              <w:rPr>
+                <w:rFonts w:asciiTheme="minorHAnsi" w:hAnsiTheme="minorHAnsi"/>
+                <w:lang w:val="en-US"/>
+              </w:rPr>
+            </w:pPr>
+            <w:r>
+              <w:rPr>
+                <w:rFonts w:asciiTheme="minorHAnsi" w:hAnsiTheme="minorHAnsi"/>
+                <w:lang w:val="en-US"/>
+              </w:rPr>
+              <w:t>In the scope of the project I have created user story and developed test cases to cover a wish list functionality: adding to wish list, removing from it and access to wish list page. Tests were written in C#/.Net using Visual Studio IDE, Selenium WebDriver tool and NUnit framework.</w:t>
             </w:r>
           </w:p>
           <w:p>
@@ -1212,34 +1012,14 @@
                 <w:lang w:val="en-US"/>
               </w:rPr>
             </w:pPr>
-            <w:proofErr w:type="spellStart"/>
             <w:r>
               <w:rPr>
                 <w:rFonts w:asciiTheme="minorHAnsi" w:hAnsiTheme="minorHAnsi"/>
                 <w:b/>
                 <w:lang w:val="en-US"/>
               </w:rPr>
-              <w:t>Nazar</w:t>
-            </w:r>
-            <w:proofErr w:type="spellEnd"/>
-            <w:r>
-              <w:rPr>
-                <w:rFonts w:asciiTheme="minorHAnsi" w:hAnsiTheme="minorHAnsi"/>
-                <w:b/>
-                <w:lang w:val="en-US"/>
-              </w:rPr>
-              <w:t xml:space="preserve"> </w:t>
-            </w:r>
-            <w:proofErr w:type="spellStart"/>
-            <w:r>
-              <w:rPr>
-                <w:rFonts w:asciiTheme="minorHAnsi" w:hAnsiTheme="minorHAnsi"/>
-                <w:b/>
-                <w:lang w:val="en-US"/>
-              </w:rPr>
-              <w:t>Lobodynskyi</w:t>
-            </w:r>
-            <w:proofErr w:type="spellEnd"/>
+              <w:t>Nazar Lobodynskyi</w:t>
+            </w:r>
           </w:p>
           <w:p>
             <w:pPr>
@@ -1412,71 +1192,7 @@
                 <w:rFonts w:asciiTheme="minorHAnsi" w:hAnsiTheme="minorHAnsi"/>
                 <w:lang w:val="en-US"/>
               </w:rPr>
-              <w:t xml:space="preserve">in </w:t>
-            </w:r>
-            <w:proofErr w:type="spellStart"/>
-            <w:r>
-              <w:rPr>
-                <w:rFonts w:asciiTheme="minorHAnsi" w:hAnsiTheme="minorHAnsi"/>
-                <w:lang w:val="en-US"/>
-              </w:rPr>
-              <w:t>OpenCart</w:t>
-            </w:r>
-            <w:proofErr w:type="spellEnd"/>
-            <w:r>
-              <w:rPr>
-                <w:rFonts w:asciiTheme="minorHAnsi" w:hAnsiTheme="minorHAnsi"/>
-                <w:lang w:val="en-US"/>
-              </w:rPr>
-              <w:t xml:space="preserve"> </w:t>
-            </w:r>
-            <w:proofErr w:type="spellStart"/>
-            <w:r>
-              <w:rPr>
-                <w:rFonts w:asciiTheme="minorHAnsi" w:hAnsiTheme="minorHAnsi"/>
-                <w:lang w:val="en-US"/>
-              </w:rPr>
-              <w:t>webstore</w:t>
-            </w:r>
-            <w:proofErr w:type="spellEnd"/>
-            <w:r>
-              <w:rPr>
-                <w:rFonts w:asciiTheme="minorHAnsi" w:hAnsiTheme="minorHAnsi"/>
-                <w:lang w:val="en-US"/>
-              </w:rPr>
-              <w:t xml:space="preserve">. Automated them with C#, Selenium (Page Object pattern), </w:t>
-            </w:r>
-            <w:proofErr w:type="spellStart"/>
-            <w:r>
-              <w:rPr>
-                <w:rFonts w:asciiTheme="minorHAnsi" w:hAnsiTheme="minorHAnsi"/>
-                <w:lang w:val="en-US"/>
-              </w:rPr>
-              <w:t>NUnit</w:t>
-            </w:r>
-            <w:proofErr w:type="spellEnd"/>
-            <w:r>
-              <w:rPr>
-                <w:rFonts w:asciiTheme="minorHAnsi" w:hAnsiTheme="minorHAnsi"/>
-                <w:lang w:val="en-US"/>
-              </w:rPr>
-              <w:t xml:space="preserve"> Framework, open-source unit testing framework for Microsoft .NET. It serves the same purpose as JUnit does in the Java world, and is one of many programs in the </w:t>
-            </w:r>
-            <w:proofErr w:type="spellStart"/>
-            <w:r>
-              <w:rPr>
-                <w:rFonts w:asciiTheme="minorHAnsi" w:hAnsiTheme="minorHAnsi"/>
-                <w:lang w:val="en-US"/>
-              </w:rPr>
-              <w:t>xUnit</w:t>
-            </w:r>
-            <w:proofErr w:type="spellEnd"/>
-            <w:r>
-              <w:rPr>
-                <w:rFonts w:asciiTheme="minorHAnsi" w:hAnsiTheme="minorHAnsi"/>
-                <w:lang w:val="en-US"/>
-              </w:rPr>
-              <w:t xml:space="preserve"> family.</w:t>
+              <w:t>in OpenCart webstore. Automated them with C#, Selenium (Page Object pattern), NUnit Framework, open-source unit testing framework for Microsoft .NET. It serves the same purpose as JUnit does in the Java world, and is one of many programs in the xUnit family.</w:t>
             </w:r>
           </w:p>
           <w:p>
@@ -1506,23 +1222,7 @@
                 <w:rFonts w:asciiTheme="minorHAnsi" w:hAnsiTheme="minorHAnsi"/>
                 <w:lang w:val="en-US"/>
               </w:rPr>
-              <w:t xml:space="preserve">Other used tools and technologies: </w:t>
-            </w:r>
-            <w:proofErr w:type="spellStart"/>
-            <w:r>
-              <w:rPr>
-                <w:rFonts w:asciiTheme="minorHAnsi" w:hAnsiTheme="minorHAnsi"/>
-                <w:lang w:val="en-US"/>
-              </w:rPr>
-              <w:t>Git</w:t>
-            </w:r>
-            <w:proofErr w:type="spellEnd"/>
-            <w:r>
-              <w:rPr>
-                <w:rFonts w:asciiTheme="minorHAnsi" w:hAnsiTheme="minorHAnsi"/>
-                <w:lang w:val="en-US"/>
-              </w:rPr>
-              <w:t>, Test Design Techniques, MS Visual Studio IDE.</w:t>
+              <w:t>Other used tools and technologies: Git, Test Design Techniques, MS Visual Studio IDE.</w:t>
             </w:r>
           </w:p>
           <w:p>
@@ -1613,41 +1313,13 @@
                 <w:b/>
               </w:rPr>
             </w:pPr>
-            <w:proofErr w:type="spellStart"/>
             <w:r>
               <w:rPr>
                 <w:rFonts w:asciiTheme="minorHAnsi" w:hAnsiTheme="minorHAnsi"/>
                 <w:b/>
                 <w:lang w:val="en-US"/>
               </w:rPr>
-              <w:t>Ostap</w:t>
-            </w:r>
-            <w:proofErr w:type="spellEnd"/>
-            <w:r>
-              <w:rPr>
-                <w:rFonts w:asciiTheme="minorHAnsi" w:hAnsiTheme="minorHAnsi"/>
-                <w:b/>
-                <w:lang w:val="en-US"/>
-              </w:rPr>
-              <w:t xml:space="preserve"> </w:t>
-            </w:r>
-            <w:proofErr w:type="spellStart"/>
-            <w:r>
-              <w:rPr>
-                <w:rFonts w:asciiTheme="minorHAnsi" w:hAnsiTheme="minorHAnsi"/>
-                <w:b/>
-                <w:lang w:val="en-US"/>
-              </w:rPr>
-              <w:t>Vronskyi</w:t>
-            </w:r>
-            <w:proofErr w:type="spellEnd"/>
-            <w:r>
-              <w:rPr>
-                <w:rFonts w:asciiTheme="minorHAnsi" w:hAnsiTheme="minorHAnsi"/>
-                <w:b/>
-                <w:lang w:val="en-US"/>
-              </w:rPr>
-              <w:t xml:space="preserve"> </w:t>
+              <w:t xml:space="preserve">Ostap Vronskyi </w:t>
             </w:r>
           </w:p>
           <w:p>
@@ -1667,7 +1339,7 @@
                 <w:rFonts w:asciiTheme="minorHAnsi" w:hAnsiTheme="minorHAnsi"/>
                 <w:lang w:val="en-US"/>
               </w:rPr>
-              <w:t>Pre-Intermediate</w:t>
+              <w:t>Intermediate</w:t>
             </w:r>
             <w:r>
               <w:rPr>
@@ -1782,125 +1454,52 @@
                 <w:rFonts w:asciiTheme="minorHAnsi" w:hAnsiTheme="minorHAnsi"/>
                 <w:lang w:val="en-US"/>
               </w:rPr>
-              <w:t>eloped test cases to cover change password, logout and account information</w:t>
-            </w:r>
-            <w:r>
-              <w:rPr>
-                <w:rFonts w:asciiTheme="minorHAnsi" w:hAnsiTheme="minorHAnsi"/>
-                <w:lang w:val="en-US"/>
-              </w:rPr>
-              <w:t xml:space="preserve"> in the open-source web-shop “</w:t>
-            </w:r>
-            <w:proofErr w:type="spellStart"/>
-            <w:r>
-              <w:rPr>
-                <w:rFonts w:asciiTheme="minorHAnsi" w:hAnsiTheme="minorHAnsi"/>
-                <w:lang w:val="en-US"/>
-              </w:rPr>
-              <w:t>OpenCart</w:t>
-            </w:r>
-            <w:proofErr w:type="spellEnd"/>
-            <w:r>
-              <w:rPr>
-                <w:rFonts w:asciiTheme="minorHAnsi" w:hAnsiTheme="minorHAnsi"/>
-                <w:lang w:val="en-US"/>
-              </w:rPr>
-              <w:t xml:space="preserve">”.  Automated them using C#, Selenium </w:t>
-            </w:r>
-            <w:proofErr w:type="spellStart"/>
-            <w:r>
-              <w:rPr>
-                <w:rFonts w:asciiTheme="minorHAnsi" w:hAnsiTheme="minorHAnsi"/>
-                <w:lang w:val="en-US"/>
-              </w:rPr>
-              <w:t>Webdriver</w:t>
-            </w:r>
-            <w:proofErr w:type="spellEnd"/>
-            <w:r>
-              <w:rPr>
-                <w:rFonts w:asciiTheme="minorHAnsi" w:hAnsiTheme="minorHAnsi"/>
-                <w:lang w:val="en-US"/>
-              </w:rPr>
-              <w:t xml:space="preserve">, </w:t>
-            </w:r>
-            <w:proofErr w:type="spellStart"/>
-            <w:r>
-              <w:rPr>
-                <w:rFonts w:asciiTheme="minorHAnsi" w:hAnsiTheme="minorHAnsi"/>
-                <w:lang w:val="en-US"/>
-              </w:rPr>
-              <w:t>NUnit</w:t>
-            </w:r>
-            <w:proofErr w:type="spellEnd"/>
-            <w:r>
-              <w:rPr>
-                <w:rFonts w:asciiTheme="minorHAnsi" w:hAnsiTheme="minorHAnsi"/>
-                <w:lang w:val="en-US"/>
-              </w:rPr>
-              <w:t xml:space="preserve"> Framework. </w:t>
-            </w:r>
-          </w:p>
-          <w:p>
-            <w:pPr>
-              <w:rPr>
-                <w:rFonts w:asciiTheme="minorHAnsi" w:hAnsiTheme="minorHAnsi"/>
-                <w:lang w:val="en-US"/>
-              </w:rPr>
-            </w:pPr>
-            <w:r>
-              <w:rPr>
-                <w:rFonts w:asciiTheme="minorHAnsi" w:hAnsiTheme="minorHAnsi"/>
-                <w:lang w:val="en-US"/>
-              </w:rPr>
-              <w:t xml:space="preserve">For </w:t>
-            </w:r>
-            <w:proofErr w:type="gramStart"/>
-            <w:r>
-              <w:rPr>
-                <w:rFonts w:asciiTheme="minorHAnsi" w:hAnsiTheme="minorHAnsi"/>
-                <w:lang w:val="en-US"/>
-              </w:rPr>
-              <w:t>now</w:t>
-            </w:r>
-            <w:proofErr w:type="gramEnd"/>
-            <w:r>
-              <w:rPr>
-                <w:rFonts w:asciiTheme="minorHAnsi" w:hAnsiTheme="minorHAnsi"/>
-                <w:lang w:val="en-US"/>
-              </w:rPr>
-              <w:t xml:space="preserve"> I have learned the following additional technologies, tools and techniques, like Visual Studio, </w:t>
-            </w:r>
-            <w:proofErr w:type="spellStart"/>
-            <w:r>
-              <w:rPr>
-                <w:rFonts w:asciiTheme="minorHAnsi" w:hAnsiTheme="minorHAnsi"/>
-                <w:lang w:val="en-US"/>
-              </w:rPr>
-              <w:t>NUnit</w:t>
-            </w:r>
-            <w:proofErr w:type="spellEnd"/>
-            <w:r>
-              <w:rPr>
-                <w:rFonts w:asciiTheme="minorHAnsi" w:hAnsiTheme="minorHAnsi"/>
-                <w:lang w:val="en-US"/>
-              </w:rPr>
-              <w:t xml:space="preserve">, Jira, </w:t>
-            </w:r>
-            <w:proofErr w:type="spellStart"/>
-            <w:r>
-              <w:rPr>
-                <w:rFonts w:asciiTheme="minorHAnsi" w:hAnsiTheme="minorHAnsi"/>
-                <w:lang w:val="en-US"/>
-              </w:rPr>
-              <w:t>Git</w:t>
-            </w:r>
-            <w:proofErr w:type="spellEnd"/>
-            <w:r>
-              <w:rPr>
-                <w:rFonts w:asciiTheme="minorHAnsi" w:hAnsiTheme="minorHAnsi"/>
-                <w:lang w:val="en-US"/>
-              </w:rPr>
-              <w:t xml:space="preserve"> and GitHub as version control system, Test Design techniques. Also I got base knowledge about HTML/CSS/SQL.</w:t>
+              <w:t xml:space="preserve">eloped test cases to cover </w:t>
+            </w:r>
+            <w:r>
+              <w:rPr>
+                <w:rFonts w:asciiTheme="minorHAnsi" w:hAnsiTheme="minorHAnsi"/>
+                <w:lang w:val="en-US"/>
+              </w:rPr>
+              <w:t xml:space="preserve">login, logout and </w:t>
+            </w:r>
+            <w:r>
+              <w:rPr>
+                <w:rFonts w:asciiTheme="minorHAnsi" w:hAnsiTheme="minorHAnsi"/>
+                <w:lang w:val="en-US"/>
+              </w:rPr>
+              <w:t>change password</w:t>
+            </w:r>
+            <w:r>
+              <w:rPr>
+                <w:rFonts w:asciiTheme="minorHAnsi" w:hAnsiTheme="minorHAnsi"/>
+                <w:lang w:val="en-US"/>
+              </w:rPr>
+              <w:t xml:space="preserve"> </w:t>
+            </w:r>
+            <w:bookmarkStart w:id="1" w:name="_GoBack"/>
+            <w:bookmarkEnd w:id="1"/>
+            <w:r>
+              <w:rPr>
+                <w:rFonts w:asciiTheme="minorHAnsi" w:hAnsiTheme="minorHAnsi"/>
+                <w:lang w:val="en-US"/>
+              </w:rPr>
+              <w:t xml:space="preserve">in the open-source web-shop “OpenCart”.  Automated them using C#, Selenium Webdriver, NUnit Framework. </w:t>
+            </w:r>
+          </w:p>
+          <w:p>
+            <w:pPr>
+              <w:rPr>
+                <w:rFonts w:asciiTheme="minorHAnsi" w:hAnsiTheme="minorHAnsi"/>
+                <w:lang w:val="en-US"/>
+              </w:rPr>
+            </w:pPr>
+            <w:r>
+              <w:rPr>
+                <w:rFonts w:asciiTheme="minorHAnsi" w:hAnsiTheme="minorHAnsi"/>
+                <w:lang w:val="en-US"/>
+              </w:rPr>
+              <w:t>For now I have learned the following additional technologies, tools and techniques, like Visual Studio, NUnit, Jira, Git and GitHub as version control system, Test Design techniques. Also I got base knowledge about HTML/CSS/SQL.</w:t>
             </w:r>
           </w:p>
           <w:p>
@@ -1990,69 +1589,49 @@
                 <w:lang w:val="en-US"/>
               </w:rPr>
             </w:pPr>
-            <w:proofErr w:type="spellStart"/>
             <w:r>
               <w:rPr>
                 <w:rFonts w:asciiTheme="minorHAnsi" w:hAnsiTheme="minorHAnsi"/>
                 <w:b/>
                 <w:lang w:val="en-US"/>
               </w:rPr>
-              <w:t>Volodymyr</w:t>
-            </w:r>
-            <w:proofErr w:type="spellEnd"/>
-            <w:r>
-              <w:rPr>
-                <w:rFonts w:asciiTheme="minorHAnsi" w:hAnsiTheme="minorHAnsi"/>
-                <w:b/>
+              <w:t>Volodymyr Tereshko</w:t>
+            </w:r>
+          </w:p>
+          <w:p>
+            <w:pPr>
+              <w:rPr>
+                <w:rFonts w:asciiTheme="minorHAnsi" w:hAnsiTheme="minorHAnsi"/>
+                <w:lang w:val="en-US"/>
+              </w:rPr>
+            </w:pPr>
+            <w:r>
+              <w:rPr>
+                <w:rFonts w:asciiTheme="minorHAnsi" w:hAnsiTheme="minorHAnsi"/>
+                <w:lang w:val="en-US"/>
+              </w:rPr>
+              <w:t>(</w:t>
+            </w:r>
+            <w:r>
+              <w:rPr>
+                <w:rFonts w:asciiTheme="minorHAnsi" w:hAnsiTheme="minorHAnsi"/>
+                <w:lang w:val="en-US"/>
+              </w:rPr>
+              <w:t>Pre-Intermediate</w:t>
+            </w:r>
+            <w:r>
+              <w:rPr>
+                <w:rFonts w:asciiTheme="minorHAnsi" w:hAnsiTheme="minorHAnsi"/>
                 <w:lang w:val="en-US"/>
               </w:rPr>
               <w:t xml:space="preserve"> </w:t>
             </w:r>
-            <w:proofErr w:type="spellStart"/>
-            <w:r>
-              <w:rPr>
-                <w:rFonts w:asciiTheme="minorHAnsi" w:hAnsiTheme="minorHAnsi"/>
-                <w:b/>
-                <w:lang w:val="en-US"/>
-              </w:rPr>
-              <w:t>Tereshko</w:t>
-            </w:r>
-            <w:proofErr w:type="spellEnd"/>
-          </w:p>
-          <w:p>
-            <w:pPr>
-              <w:rPr>
-                <w:rFonts w:asciiTheme="minorHAnsi" w:hAnsiTheme="minorHAnsi"/>
-                <w:lang w:val="en-US"/>
-              </w:rPr>
-            </w:pPr>
-            <w:r>
-              <w:rPr>
-                <w:rFonts w:asciiTheme="minorHAnsi" w:hAnsiTheme="minorHAnsi"/>
-                <w:lang w:val="en-US"/>
-              </w:rPr>
-              <w:t>(</w:t>
-            </w:r>
-            <w:r>
-              <w:rPr>
-                <w:rFonts w:asciiTheme="minorHAnsi" w:hAnsiTheme="minorHAnsi"/>
-                <w:lang w:val="en-US"/>
-              </w:rPr>
-              <w:t>Pre-Intermediate</w:t>
-            </w:r>
-            <w:r>
-              <w:rPr>
-                <w:rFonts w:asciiTheme="minorHAnsi" w:hAnsiTheme="minorHAnsi"/>
-                <w:lang w:val="en-US"/>
-              </w:rPr>
-              <w:t xml:space="preserve"> </w:t>
-            </w:r>
-            <w:r>
-              <w:rPr>
-                <w:rFonts w:asciiTheme="minorHAnsi" w:hAnsiTheme="minorHAnsi"/>
-                <w:lang w:val="en-US"/>
-              </w:rPr>
-              <w:t>Low</w:t>
+            <w:r>
+              <w:rPr>
+                <w:rFonts w:asciiTheme="minorHAnsi" w:hAnsiTheme="minorHAnsi"/>
+                <w:lang w:val="en-US"/>
+              </w:rPr>
+              <w:t>Strong</w:t>
             </w:r>
             <w:r>
               <w:rPr>
@@ -2176,39 +1755,7 @@
                 <w:rFonts w:asciiTheme="minorHAnsi" w:hAnsiTheme="minorHAnsi"/>
                 <w:lang w:val="en-US"/>
               </w:rPr>
-              <w:t xml:space="preserve">edit customer functionality of </w:t>
-            </w:r>
-            <w:proofErr w:type="spellStart"/>
-            <w:r>
-              <w:rPr>
-                <w:rFonts w:asciiTheme="minorHAnsi" w:hAnsiTheme="minorHAnsi"/>
-                <w:lang w:val="en-US"/>
-              </w:rPr>
-              <w:t>OpenCart</w:t>
-            </w:r>
-            <w:proofErr w:type="spellEnd"/>
-            <w:r>
-              <w:rPr>
-                <w:rFonts w:asciiTheme="minorHAnsi" w:hAnsiTheme="minorHAnsi"/>
-                <w:lang w:val="en-US"/>
-              </w:rPr>
-              <w:t xml:space="preserve"> systems. Automated them with .Net, Selenium WebDriver (Page Object pattern) and </w:t>
-            </w:r>
-            <w:proofErr w:type="spellStart"/>
-            <w:r>
-              <w:rPr>
-                <w:rFonts w:asciiTheme="minorHAnsi" w:hAnsiTheme="minorHAnsi"/>
-                <w:lang w:val="en-US"/>
-              </w:rPr>
-              <w:t>NUnit</w:t>
-            </w:r>
-            <w:proofErr w:type="spellEnd"/>
-            <w:r>
-              <w:rPr>
-                <w:rFonts w:asciiTheme="minorHAnsi" w:hAnsiTheme="minorHAnsi"/>
-                <w:lang w:val="en-US"/>
-              </w:rPr>
-              <w:t xml:space="preserve"> Test Framework. </w:t>
+              <w:t xml:space="preserve">edit customer functionality of OpenCart systems. Automated them with .Net, Selenium WebDriver (Page Object pattern) and NUnit Test Framework. </w:t>
             </w:r>
           </w:p>
           <w:p>
@@ -2338,7 +1885,7 @@
                   <v:path o:extrusionok="f" gradientshapeok="t" o:connecttype="rect"/>
                   <o:lock v:ext="edit" aspectratio="t"/>
                 </v:shapetype>
-                <v:shape id="_x0000_i1026" type="#_x0000_t75" style="width:98.25pt;height:98.25pt">
+                <v:shape id="_x0000_i1026" type="#_x0000_t75" style="width:97.8pt;height:98.35pt">
                   <v:imagedata r:id="rId12" o:title="DSC_8453_edited — копия (2)"/>
                 </v:shape>
               </w:pict>
@@ -2356,34 +1903,14 @@
                 <w:lang w:val="en-US"/>
               </w:rPr>
             </w:pPr>
-            <w:proofErr w:type="spellStart"/>
             <w:r>
               <w:rPr>
                 <w:rFonts w:asciiTheme="minorHAnsi" w:hAnsiTheme="minorHAnsi"/>
                 <w:b/>
                 <w:lang w:val="en-US"/>
               </w:rPr>
-              <w:t>Vasyl</w:t>
-            </w:r>
-            <w:proofErr w:type="spellEnd"/>
-            <w:r>
-              <w:rPr>
-                <w:rFonts w:asciiTheme="minorHAnsi" w:hAnsiTheme="minorHAnsi"/>
-                <w:b/>
-                <w:lang w:val="en-US"/>
-              </w:rPr>
-              <w:t xml:space="preserve"> </w:t>
-            </w:r>
-            <w:proofErr w:type="spellStart"/>
-            <w:r>
-              <w:rPr>
-                <w:rFonts w:asciiTheme="minorHAnsi" w:hAnsiTheme="minorHAnsi"/>
-                <w:b/>
-                <w:lang w:val="en-US"/>
-              </w:rPr>
-              <w:t>Kyrychuk</w:t>
-            </w:r>
-            <w:proofErr w:type="spellEnd"/>
+              <w:t>Vasyl Kyrychuk</w:t>
+            </w:r>
           </w:p>
           <w:p>
             <w:pPr>
@@ -2498,21 +2025,7 @@
               <w:rPr>
                 <w:lang w:val="en-US"/>
               </w:rPr>
-              <w:t xml:space="preserve">Was involved in the automated testing of the </w:t>
-            </w:r>
-            <w:proofErr w:type="spellStart"/>
-            <w:r>
-              <w:rPr>
-                <w:lang w:val="en-US"/>
-              </w:rPr>
-              <w:t>OpenCart</w:t>
-            </w:r>
-            <w:proofErr w:type="spellEnd"/>
-            <w:r>
-              <w:rPr>
-                <w:lang w:val="en-US"/>
-              </w:rPr>
-              <w:t xml:space="preserve"> site, tested the following functionality - Product Comparison, add to comparison, check table</w:t>
+              <w:t>Was involved in the automated testing of the OpenCart site, tested the following functionality - Product Comparison, add to comparison, check table</w:t>
             </w:r>
             <w:r>
               <w:rPr>
@@ -2526,86 +2039,22 @@
                 <w:rFonts w:asciiTheme="minorHAnsi" w:hAnsiTheme="minorHAnsi"/>
                 <w:lang w:val="en-US"/>
               </w:rPr>
-              <w:t xml:space="preserve"> Automated them using MS </w:t>
-            </w:r>
-            <w:proofErr w:type="spellStart"/>
-            <w:r>
-              <w:rPr>
-                <w:rFonts w:asciiTheme="minorHAnsi" w:hAnsiTheme="minorHAnsi"/>
-                <w:lang w:val="en-US"/>
-              </w:rPr>
-              <w:t>VisualStudiio</w:t>
-            </w:r>
-            <w:proofErr w:type="spellEnd"/>
-            <w:r>
-              <w:rPr>
-                <w:rFonts w:asciiTheme="minorHAnsi" w:hAnsiTheme="minorHAnsi"/>
-                <w:lang w:val="en-US"/>
-              </w:rPr>
-              <w:t xml:space="preserve">(C#) with Selenium </w:t>
-            </w:r>
-            <w:proofErr w:type="spellStart"/>
-            <w:r>
-              <w:rPr>
-                <w:rFonts w:asciiTheme="minorHAnsi" w:hAnsiTheme="minorHAnsi"/>
-                <w:lang w:val="en-US"/>
-              </w:rPr>
-              <w:t>Webdriver</w:t>
-            </w:r>
-            <w:proofErr w:type="spellEnd"/>
-            <w:r>
-              <w:rPr>
-                <w:rFonts w:asciiTheme="minorHAnsi" w:hAnsiTheme="minorHAnsi"/>
-                <w:lang w:val="en-US"/>
-              </w:rPr>
-              <w:t xml:space="preserve"> and </w:t>
-            </w:r>
-            <w:proofErr w:type="spellStart"/>
-            <w:r>
-              <w:rPr>
-                <w:rFonts w:asciiTheme="minorHAnsi" w:hAnsiTheme="minorHAnsi"/>
-                <w:lang w:val="en-US"/>
-              </w:rPr>
-              <w:t>NUnit</w:t>
-            </w:r>
-            <w:proofErr w:type="spellEnd"/>
-            <w:r>
-              <w:rPr>
-                <w:rFonts w:asciiTheme="minorHAnsi" w:hAnsiTheme="minorHAnsi"/>
-                <w:lang w:val="en-US"/>
-              </w:rPr>
-              <w:t xml:space="preserve"> Framework.</w:t>
-            </w:r>
-          </w:p>
-          <w:p>
-            <w:pPr>
-              <w:rPr>
-                <w:rFonts w:asciiTheme="minorHAnsi" w:hAnsiTheme="minorHAnsi"/>
-                <w:lang w:val="en-US"/>
-              </w:rPr>
-            </w:pPr>
-            <w:r>
-              <w:rPr>
-                <w:rFonts w:asciiTheme="minorHAnsi" w:hAnsiTheme="minorHAnsi"/>
-                <w:lang w:val="en-US"/>
-              </w:rPr>
-              <w:t xml:space="preserve">Also, I played partial role of </w:t>
-            </w:r>
-            <w:proofErr w:type="spellStart"/>
-            <w:r>
-              <w:rPr>
-                <w:rFonts w:asciiTheme="minorHAnsi" w:hAnsiTheme="minorHAnsi"/>
-                <w:lang w:val="en-US"/>
-              </w:rPr>
-              <w:t>git</w:t>
-            </w:r>
-            <w:proofErr w:type="spellEnd"/>
-            <w:r>
-              <w:rPr>
-                <w:rFonts w:asciiTheme="minorHAnsi" w:hAnsiTheme="minorHAnsi"/>
-                <w:lang w:val="en-US"/>
-              </w:rPr>
-              <w:t xml:space="preserve"> master branch owner.</w:t>
+              <w:t xml:space="preserve"> Automated them using MS VisualStudiio(C#) with Selenium Webdriver and NUnit Framework.</w:t>
+            </w:r>
+          </w:p>
+          <w:p>
+            <w:pPr>
+              <w:rPr>
+                <w:rFonts w:asciiTheme="minorHAnsi" w:hAnsiTheme="minorHAnsi"/>
+                <w:lang w:val="en-US"/>
+              </w:rPr>
+            </w:pPr>
+            <w:r>
+              <w:rPr>
+                <w:rFonts w:asciiTheme="minorHAnsi" w:hAnsiTheme="minorHAnsi"/>
+                <w:lang w:val="en-US"/>
+              </w:rPr>
+              <w:t>Also, I played partial role of git master branch owner.</w:t>
             </w:r>
             <w:r>
               <w:rPr>
@@ -2613,8 +2062,6 @@
               </w:rPr>
               <w:t xml:space="preserve"> D</w:t>
             </w:r>
-            <w:bookmarkStart w:id="1" w:name="_GoBack"/>
-            <w:bookmarkEnd w:id="1"/>
             <w:r>
               <w:rPr>
                 <w:lang w:val="en-US"/>
@@ -2718,34 +2165,14 @@
                 <w:lang w:val="en-US"/>
               </w:rPr>
             </w:pPr>
-            <w:proofErr w:type="spellStart"/>
             <w:r>
               <w:rPr>
                 <w:rFonts w:asciiTheme="minorHAnsi" w:hAnsiTheme="minorHAnsi"/>
                 <w:b/>
                 <w:lang w:val="en-US"/>
               </w:rPr>
-              <w:t>Volodymyr</w:t>
-            </w:r>
-            <w:proofErr w:type="spellEnd"/>
-            <w:r>
-              <w:rPr>
-                <w:rFonts w:asciiTheme="minorHAnsi" w:hAnsiTheme="minorHAnsi"/>
-                <w:b/>
-                <w:lang w:val="en-US"/>
-              </w:rPr>
-              <w:t xml:space="preserve"> </w:t>
-            </w:r>
-            <w:proofErr w:type="spellStart"/>
-            <w:r>
-              <w:rPr>
-                <w:rFonts w:asciiTheme="minorHAnsi" w:hAnsiTheme="minorHAnsi"/>
-                <w:b/>
-                <w:lang w:val="en-US"/>
-              </w:rPr>
-              <w:t>Hura</w:t>
-            </w:r>
-            <w:proofErr w:type="spellEnd"/>
+              <w:t>Volodymyr Hura</w:t>
+            </w:r>
           </w:p>
           <w:p>
             <w:pPr>
@@ -2863,1587 +2290,11 @@
                 <w:rFonts w:asciiTheme="minorHAnsi" w:hAnsiTheme="minorHAnsi"/>
               </w:rPr>
             </w:pPr>
-            <w:proofErr w:type="spellStart"/>
-            <w:r>
-              <w:rPr>
-                <w:rFonts w:asciiTheme="minorHAnsi" w:hAnsiTheme="minorHAnsi"/>
-              </w:rPr>
-              <w:t>In</w:t>
-            </w:r>
-            <w:proofErr w:type="spellEnd"/>
-            <w:r>
-              <w:rPr>
-                <w:rFonts w:asciiTheme="minorHAnsi" w:hAnsiTheme="minorHAnsi"/>
-              </w:rPr>
-              <w:t xml:space="preserve"> </w:t>
-            </w:r>
-            <w:proofErr w:type="spellStart"/>
-            <w:r>
-              <w:rPr>
-                <w:rFonts w:asciiTheme="minorHAnsi" w:hAnsiTheme="minorHAnsi"/>
-              </w:rPr>
-              <w:t>the</w:t>
-            </w:r>
-            <w:proofErr w:type="spellEnd"/>
-            <w:r>
-              <w:rPr>
-                <w:rFonts w:asciiTheme="minorHAnsi" w:hAnsiTheme="minorHAnsi"/>
-              </w:rPr>
-              <w:t xml:space="preserve"> </w:t>
-            </w:r>
-            <w:proofErr w:type="spellStart"/>
-            <w:r>
-              <w:rPr>
-                <w:rFonts w:asciiTheme="minorHAnsi" w:hAnsiTheme="minorHAnsi"/>
-              </w:rPr>
-              <w:t>scope</w:t>
-            </w:r>
-            <w:proofErr w:type="spellEnd"/>
-            <w:r>
-              <w:rPr>
-                <w:rFonts w:asciiTheme="minorHAnsi" w:hAnsiTheme="minorHAnsi"/>
-              </w:rPr>
-              <w:t xml:space="preserve"> </w:t>
-            </w:r>
-            <w:proofErr w:type="spellStart"/>
-            <w:r>
-              <w:rPr>
-                <w:rFonts w:asciiTheme="minorHAnsi" w:hAnsiTheme="minorHAnsi"/>
-              </w:rPr>
-              <w:t>of</w:t>
-            </w:r>
-            <w:proofErr w:type="spellEnd"/>
-            <w:r>
-              <w:rPr>
-                <w:rFonts w:asciiTheme="minorHAnsi" w:hAnsiTheme="minorHAnsi"/>
-              </w:rPr>
-              <w:t xml:space="preserve"> </w:t>
-            </w:r>
-            <w:proofErr w:type="spellStart"/>
-            <w:r>
-              <w:rPr>
-                <w:rFonts w:asciiTheme="minorHAnsi" w:hAnsiTheme="minorHAnsi"/>
-              </w:rPr>
-              <w:t>the</w:t>
-            </w:r>
-            <w:proofErr w:type="spellEnd"/>
-            <w:r>
-              <w:rPr>
-                <w:rFonts w:asciiTheme="minorHAnsi" w:hAnsiTheme="minorHAnsi"/>
-              </w:rPr>
-              <w:t xml:space="preserve"> </w:t>
-            </w:r>
-            <w:proofErr w:type="spellStart"/>
-            <w:r>
-              <w:rPr>
-                <w:rFonts w:asciiTheme="minorHAnsi" w:hAnsiTheme="minorHAnsi"/>
-              </w:rPr>
-              <w:t>current</w:t>
-            </w:r>
-            <w:proofErr w:type="spellEnd"/>
-            <w:r>
-              <w:rPr>
-                <w:rFonts w:asciiTheme="minorHAnsi" w:hAnsiTheme="minorHAnsi"/>
-              </w:rPr>
-              <w:t xml:space="preserve"> </w:t>
-            </w:r>
-            <w:proofErr w:type="spellStart"/>
-            <w:r>
-              <w:rPr>
-                <w:rFonts w:asciiTheme="minorHAnsi" w:hAnsiTheme="minorHAnsi"/>
-              </w:rPr>
-              <w:t>project</w:t>
-            </w:r>
-            <w:proofErr w:type="spellEnd"/>
-            <w:r>
-              <w:rPr>
-                <w:rFonts w:asciiTheme="minorHAnsi" w:hAnsiTheme="minorHAnsi"/>
-              </w:rPr>
-              <w:t xml:space="preserve">, I </w:t>
-            </w:r>
-            <w:proofErr w:type="spellStart"/>
-            <w:r>
-              <w:rPr>
-                <w:rFonts w:asciiTheme="minorHAnsi" w:hAnsiTheme="minorHAnsi"/>
-              </w:rPr>
-              <w:t>have</w:t>
-            </w:r>
-            <w:proofErr w:type="spellEnd"/>
-            <w:r>
-              <w:rPr>
-                <w:rFonts w:asciiTheme="minorHAnsi" w:hAnsiTheme="minorHAnsi"/>
-              </w:rPr>
-              <w:t xml:space="preserve"> </w:t>
-            </w:r>
-            <w:proofErr w:type="spellStart"/>
-            <w:r>
-              <w:rPr>
-                <w:rFonts w:asciiTheme="minorHAnsi" w:hAnsiTheme="minorHAnsi"/>
-              </w:rPr>
-              <w:t>tested</w:t>
-            </w:r>
-            <w:proofErr w:type="spellEnd"/>
-            <w:r>
-              <w:rPr>
-                <w:rFonts w:asciiTheme="minorHAnsi" w:hAnsiTheme="minorHAnsi"/>
-              </w:rPr>
-              <w:t xml:space="preserve"> </w:t>
-            </w:r>
-            <w:proofErr w:type="spellStart"/>
-            <w:r>
-              <w:rPr>
-                <w:rFonts w:asciiTheme="minorHAnsi" w:hAnsiTheme="minorHAnsi"/>
-              </w:rPr>
-              <w:t>Web</w:t>
-            </w:r>
-            <w:proofErr w:type="spellEnd"/>
-            <w:r>
-              <w:rPr>
-                <w:rFonts w:asciiTheme="minorHAnsi" w:hAnsiTheme="minorHAnsi"/>
-              </w:rPr>
-              <w:t xml:space="preserve"> </w:t>
-            </w:r>
-            <w:proofErr w:type="spellStart"/>
-            <w:r>
-              <w:rPr>
-                <w:rFonts w:asciiTheme="minorHAnsi" w:hAnsiTheme="minorHAnsi"/>
-              </w:rPr>
-              <w:t>application</w:t>
-            </w:r>
-            <w:proofErr w:type="spellEnd"/>
-            <w:r>
-              <w:rPr>
-                <w:rFonts w:asciiTheme="minorHAnsi" w:hAnsiTheme="minorHAnsi"/>
-              </w:rPr>
-              <w:t xml:space="preserve"> - </w:t>
-            </w:r>
-            <w:proofErr w:type="spellStart"/>
-            <w:r>
-              <w:rPr>
-                <w:rFonts w:asciiTheme="minorHAnsi" w:hAnsiTheme="minorHAnsi"/>
-              </w:rPr>
-              <w:t>OpenCart</w:t>
-            </w:r>
-            <w:proofErr w:type="spellEnd"/>
-            <w:r>
-              <w:rPr>
-                <w:rFonts w:asciiTheme="minorHAnsi" w:hAnsiTheme="minorHAnsi"/>
-              </w:rPr>
-              <w:t xml:space="preserve"> </w:t>
-            </w:r>
-            <w:proofErr w:type="spellStart"/>
-            <w:r>
-              <w:rPr>
-                <w:rFonts w:asciiTheme="minorHAnsi" w:hAnsiTheme="minorHAnsi"/>
-              </w:rPr>
-              <w:t>version</w:t>
-            </w:r>
-            <w:proofErr w:type="spellEnd"/>
-            <w:r>
-              <w:rPr>
-                <w:rFonts w:asciiTheme="minorHAnsi" w:hAnsiTheme="minorHAnsi"/>
-              </w:rPr>
-              <w:t xml:space="preserve"> 2.3.0.2. </w:t>
-            </w:r>
-            <w:proofErr w:type="spellStart"/>
-            <w:r>
-              <w:rPr>
-                <w:rFonts w:asciiTheme="minorHAnsi" w:hAnsiTheme="minorHAnsi"/>
-              </w:rPr>
-              <w:t>During</w:t>
-            </w:r>
-            <w:proofErr w:type="spellEnd"/>
-            <w:r>
-              <w:rPr>
-                <w:rFonts w:asciiTheme="minorHAnsi" w:hAnsiTheme="minorHAnsi"/>
-              </w:rPr>
-              <w:t xml:space="preserve"> </w:t>
-            </w:r>
-            <w:proofErr w:type="spellStart"/>
-            <w:r>
-              <w:rPr>
-                <w:rFonts w:asciiTheme="minorHAnsi" w:hAnsiTheme="minorHAnsi"/>
-              </w:rPr>
-              <w:t>project</w:t>
-            </w:r>
-            <w:proofErr w:type="spellEnd"/>
-            <w:r>
-              <w:rPr>
-                <w:rFonts w:asciiTheme="minorHAnsi" w:hAnsiTheme="minorHAnsi"/>
-              </w:rPr>
-              <w:t xml:space="preserve"> I </w:t>
-            </w:r>
-            <w:proofErr w:type="spellStart"/>
-            <w:r>
-              <w:rPr>
-                <w:rFonts w:asciiTheme="minorHAnsi" w:hAnsiTheme="minorHAnsi"/>
-              </w:rPr>
-              <w:t>developed</w:t>
-            </w:r>
-            <w:proofErr w:type="spellEnd"/>
-            <w:r>
-              <w:rPr>
-                <w:rFonts w:asciiTheme="minorHAnsi" w:hAnsiTheme="minorHAnsi"/>
-              </w:rPr>
-              <w:t xml:space="preserve"> </w:t>
-            </w:r>
-            <w:proofErr w:type="spellStart"/>
-            <w:r>
-              <w:rPr>
-                <w:rFonts w:asciiTheme="minorHAnsi" w:hAnsiTheme="minorHAnsi"/>
-              </w:rPr>
-              <w:t>test</w:t>
-            </w:r>
-            <w:proofErr w:type="spellEnd"/>
-            <w:r>
-              <w:rPr>
-                <w:rFonts w:asciiTheme="minorHAnsi" w:hAnsiTheme="minorHAnsi"/>
-              </w:rPr>
-              <w:t xml:space="preserve"> </w:t>
-            </w:r>
-            <w:proofErr w:type="spellStart"/>
-            <w:r>
-              <w:rPr>
-                <w:rFonts w:asciiTheme="minorHAnsi" w:hAnsiTheme="minorHAnsi"/>
-              </w:rPr>
-              <w:t>cases</w:t>
-            </w:r>
-            <w:proofErr w:type="spellEnd"/>
-            <w:r>
-              <w:rPr>
-                <w:rFonts w:asciiTheme="minorHAnsi" w:hAnsiTheme="minorHAnsi"/>
-              </w:rPr>
-              <w:t xml:space="preserve"> </w:t>
-            </w:r>
-            <w:proofErr w:type="spellStart"/>
-            <w:r>
-              <w:rPr>
-                <w:rFonts w:asciiTheme="minorHAnsi" w:hAnsiTheme="minorHAnsi"/>
-              </w:rPr>
-              <w:t>for</w:t>
-            </w:r>
-            <w:proofErr w:type="spellEnd"/>
-            <w:r>
-              <w:rPr>
-                <w:rFonts w:asciiTheme="minorHAnsi" w:hAnsiTheme="minorHAnsi"/>
-              </w:rPr>
-              <w:t xml:space="preserve"> </w:t>
-            </w:r>
-            <w:proofErr w:type="spellStart"/>
-            <w:r>
-              <w:rPr>
-                <w:rFonts w:asciiTheme="minorHAnsi" w:hAnsiTheme="minorHAnsi"/>
-              </w:rPr>
-              <w:t>customer</w:t>
-            </w:r>
-            <w:proofErr w:type="spellEnd"/>
-            <w:r>
-              <w:rPr>
-                <w:rFonts w:asciiTheme="minorHAnsi" w:hAnsiTheme="minorHAnsi"/>
-              </w:rPr>
-              <w:t xml:space="preserve">: </w:t>
-            </w:r>
-            <w:proofErr w:type="spellStart"/>
-            <w:r>
-              <w:rPr>
-                <w:rFonts w:asciiTheme="minorHAnsi" w:hAnsiTheme="minorHAnsi"/>
-              </w:rPr>
-              <w:t>to</w:t>
-            </w:r>
-            <w:proofErr w:type="spellEnd"/>
-            <w:r>
-              <w:rPr>
-                <w:rFonts w:asciiTheme="minorHAnsi" w:hAnsiTheme="minorHAnsi"/>
-              </w:rPr>
-              <w:t xml:space="preserve"> </w:t>
-            </w:r>
-            <w:proofErr w:type="spellStart"/>
-            <w:r>
-              <w:rPr>
-                <w:rFonts w:asciiTheme="minorHAnsi" w:hAnsiTheme="minorHAnsi"/>
-              </w:rPr>
-              <w:t>login</w:t>
-            </w:r>
-            <w:proofErr w:type="spellEnd"/>
-            <w:r>
-              <w:rPr>
-                <w:rFonts w:asciiTheme="minorHAnsi" w:hAnsiTheme="minorHAnsi"/>
-              </w:rPr>
-              <w:t xml:space="preserve"> </w:t>
-            </w:r>
-            <w:proofErr w:type="spellStart"/>
-            <w:r>
-              <w:rPr>
-                <w:rFonts w:asciiTheme="minorHAnsi" w:hAnsiTheme="minorHAnsi"/>
-              </w:rPr>
-              <w:t>customer</w:t>
-            </w:r>
-            <w:proofErr w:type="spellEnd"/>
-            <w:r>
-              <w:rPr>
-                <w:rFonts w:asciiTheme="minorHAnsi" w:hAnsiTheme="minorHAnsi"/>
-              </w:rPr>
-              <w:t xml:space="preserve"> </w:t>
-            </w:r>
-            <w:proofErr w:type="spellStart"/>
-            <w:r>
-              <w:rPr>
-                <w:rFonts w:asciiTheme="minorHAnsi" w:hAnsiTheme="minorHAnsi"/>
-              </w:rPr>
-              <w:t>user</w:t>
-            </w:r>
-            <w:proofErr w:type="spellEnd"/>
-            <w:r>
-              <w:rPr>
-                <w:rFonts w:asciiTheme="minorHAnsi" w:hAnsiTheme="minorHAnsi"/>
-              </w:rPr>
-              <w:t xml:space="preserve"> </w:t>
-            </w:r>
-            <w:proofErr w:type="spellStart"/>
-            <w:r>
-              <w:rPr>
-                <w:rFonts w:asciiTheme="minorHAnsi" w:hAnsiTheme="minorHAnsi"/>
-              </w:rPr>
-              <w:t>and</w:t>
-            </w:r>
-            <w:proofErr w:type="spellEnd"/>
-            <w:r>
-              <w:rPr>
-                <w:rFonts w:asciiTheme="minorHAnsi" w:hAnsiTheme="minorHAnsi"/>
-              </w:rPr>
-              <w:t xml:space="preserve"> </w:t>
-            </w:r>
-            <w:proofErr w:type="spellStart"/>
-            <w:r>
-              <w:rPr>
-                <w:rFonts w:asciiTheme="minorHAnsi" w:hAnsiTheme="minorHAnsi"/>
-              </w:rPr>
-              <w:t>edit</w:t>
-            </w:r>
-            <w:proofErr w:type="spellEnd"/>
-            <w:r>
-              <w:rPr>
-                <w:rFonts w:asciiTheme="minorHAnsi" w:hAnsiTheme="minorHAnsi"/>
-              </w:rPr>
-              <w:t xml:space="preserve"> </w:t>
-            </w:r>
-            <w:proofErr w:type="spellStart"/>
-            <w:r>
-              <w:rPr>
-                <w:rFonts w:asciiTheme="minorHAnsi" w:hAnsiTheme="minorHAnsi"/>
-              </w:rPr>
-              <w:t>account</w:t>
-            </w:r>
-            <w:proofErr w:type="spellEnd"/>
-            <w:r>
-              <w:rPr>
-                <w:rFonts w:asciiTheme="minorHAnsi" w:hAnsiTheme="minorHAnsi"/>
-              </w:rPr>
-              <w:t xml:space="preserve"> </w:t>
-            </w:r>
-            <w:proofErr w:type="spellStart"/>
-            <w:r>
-              <w:rPr>
-                <w:rFonts w:asciiTheme="minorHAnsi" w:hAnsiTheme="minorHAnsi"/>
-              </w:rPr>
-              <w:t>and</w:t>
-            </w:r>
-            <w:proofErr w:type="spellEnd"/>
-            <w:r>
-              <w:rPr>
-                <w:rFonts w:asciiTheme="minorHAnsi" w:hAnsiTheme="minorHAnsi"/>
-              </w:rPr>
-              <w:t xml:space="preserve"> </w:t>
-            </w:r>
-            <w:proofErr w:type="spellStart"/>
-            <w:r>
-              <w:rPr>
-                <w:rFonts w:asciiTheme="minorHAnsi" w:hAnsiTheme="minorHAnsi"/>
-              </w:rPr>
-              <w:t>password</w:t>
-            </w:r>
-            <w:proofErr w:type="spellEnd"/>
-            <w:r>
-              <w:rPr>
-                <w:rFonts w:asciiTheme="minorHAnsi" w:hAnsiTheme="minorHAnsi"/>
-              </w:rPr>
-              <w:t xml:space="preserve"> </w:t>
-            </w:r>
-            <w:proofErr w:type="spellStart"/>
-            <w:r>
-              <w:rPr>
-                <w:rFonts w:asciiTheme="minorHAnsi" w:hAnsiTheme="minorHAnsi"/>
-              </w:rPr>
-              <w:t>for</w:t>
-            </w:r>
-            <w:proofErr w:type="spellEnd"/>
-            <w:r>
-              <w:rPr>
-                <w:rFonts w:asciiTheme="minorHAnsi" w:hAnsiTheme="minorHAnsi"/>
-              </w:rPr>
-              <w:t xml:space="preserve"> </w:t>
-            </w:r>
-            <w:proofErr w:type="spellStart"/>
-            <w:r>
-              <w:rPr>
-                <w:rFonts w:asciiTheme="minorHAnsi" w:hAnsiTheme="minorHAnsi"/>
-              </w:rPr>
-              <w:t>customer</w:t>
-            </w:r>
-            <w:proofErr w:type="spellEnd"/>
-            <w:r>
-              <w:rPr>
-                <w:rFonts w:asciiTheme="minorHAnsi" w:hAnsiTheme="minorHAnsi"/>
-              </w:rPr>
-              <w:t xml:space="preserve"> </w:t>
-            </w:r>
-            <w:proofErr w:type="spellStart"/>
-            <w:r>
-              <w:rPr>
-                <w:rFonts w:asciiTheme="minorHAnsi" w:hAnsiTheme="minorHAnsi"/>
-              </w:rPr>
-              <w:t>user</w:t>
-            </w:r>
-            <w:proofErr w:type="spellEnd"/>
-            <w:r>
-              <w:rPr>
-                <w:rFonts w:asciiTheme="minorHAnsi" w:hAnsiTheme="minorHAnsi"/>
-              </w:rPr>
-              <w:t xml:space="preserve">. </w:t>
-            </w:r>
-            <w:proofErr w:type="spellStart"/>
-            <w:r>
-              <w:rPr>
-                <w:rFonts w:asciiTheme="minorHAnsi" w:hAnsiTheme="minorHAnsi"/>
-              </w:rPr>
-              <w:t>Also</w:t>
-            </w:r>
-            <w:proofErr w:type="spellEnd"/>
-            <w:r>
-              <w:rPr>
-                <w:rFonts w:asciiTheme="minorHAnsi" w:hAnsiTheme="minorHAnsi"/>
-              </w:rPr>
-              <w:t xml:space="preserve">, </w:t>
-            </w:r>
-            <w:proofErr w:type="spellStart"/>
-            <w:r>
-              <w:rPr>
-                <w:rFonts w:asciiTheme="minorHAnsi" w:hAnsiTheme="minorHAnsi"/>
-              </w:rPr>
-              <w:t>was</w:t>
-            </w:r>
-            <w:proofErr w:type="spellEnd"/>
-            <w:r>
-              <w:rPr>
-                <w:rFonts w:asciiTheme="minorHAnsi" w:hAnsiTheme="minorHAnsi"/>
-              </w:rPr>
-              <w:t xml:space="preserve"> </w:t>
-            </w:r>
-            <w:proofErr w:type="spellStart"/>
-            <w:r>
-              <w:rPr>
-                <w:rFonts w:asciiTheme="minorHAnsi" w:hAnsiTheme="minorHAnsi"/>
-              </w:rPr>
-              <w:t>created</w:t>
-            </w:r>
-            <w:proofErr w:type="spellEnd"/>
-            <w:r>
-              <w:rPr>
-                <w:rFonts w:asciiTheme="minorHAnsi" w:hAnsiTheme="minorHAnsi"/>
-              </w:rPr>
-              <w:t xml:space="preserve"> </w:t>
-            </w:r>
-            <w:proofErr w:type="spellStart"/>
-            <w:r>
-              <w:rPr>
-                <w:rFonts w:asciiTheme="minorHAnsi" w:hAnsiTheme="minorHAnsi"/>
-              </w:rPr>
-              <w:t>some</w:t>
-            </w:r>
-            <w:proofErr w:type="spellEnd"/>
-            <w:r>
-              <w:rPr>
-                <w:rFonts w:asciiTheme="minorHAnsi" w:hAnsiTheme="minorHAnsi"/>
-              </w:rPr>
-              <w:t xml:space="preserve"> </w:t>
-            </w:r>
-            <w:proofErr w:type="spellStart"/>
-            <w:r>
-              <w:rPr>
-                <w:rFonts w:asciiTheme="minorHAnsi" w:hAnsiTheme="minorHAnsi"/>
-              </w:rPr>
-              <w:t>functional</w:t>
-            </w:r>
-            <w:proofErr w:type="spellEnd"/>
-            <w:r>
-              <w:rPr>
-                <w:rFonts w:asciiTheme="minorHAnsi" w:hAnsiTheme="minorHAnsi"/>
-              </w:rPr>
-              <w:t xml:space="preserve"> </w:t>
-            </w:r>
-            <w:proofErr w:type="spellStart"/>
-            <w:r>
-              <w:rPr>
-                <w:rFonts w:asciiTheme="minorHAnsi" w:hAnsiTheme="minorHAnsi"/>
-              </w:rPr>
-              <w:t>tests</w:t>
-            </w:r>
-            <w:proofErr w:type="spellEnd"/>
-            <w:r>
-              <w:rPr>
-                <w:rFonts w:asciiTheme="minorHAnsi" w:hAnsiTheme="minorHAnsi"/>
-              </w:rPr>
-              <w:t xml:space="preserve"> </w:t>
-            </w:r>
-            <w:proofErr w:type="spellStart"/>
-            <w:r>
-              <w:rPr>
-                <w:rFonts w:asciiTheme="minorHAnsi" w:hAnsiTheme="minorHAnsi"/>
-              </w:rPr>
-              <w:t>for</w:t>
-            </w:r>
-            <w:proofErr w:type="spellEnd"/>
-            <w:r>
-              <w:rPr>
-                <w:rFonts w:asciiTheme="minorHAnsi" w:hAnsiTheme="minorHAnsi"/>
-              </w:rPr>
-              <w:t xml:space="preserve"> </w:t>
-            </w:r>
-            <w:proofErr w:type="spellStart"/>
-            <w:r>
-              <w:rPr>
-                <w:rFonts w:asciiTheme="minorHAnsi" w:hAnsiTheme="minorHAnsi"/>
-              </w:rPr>
-              <w:t>home</w:t>
-            </w:r>
-            <w:proofErr w:type="spellEnd"/>
-            <w:r>
-              <w:rPr>
-                <w:rFonts w:asciiTheme="minorHAnsi" w:hAnsiTheme="minorHAnsi"/>
-              </w:rPr>
-              <w:t xml:space="preserve"> </w:t>
-            </w:r>
-            <w:proofErr w:type="spellStart"/>
-            <w:r>
-              <w:rPr>
-                <w:rFonts w:asciiTheme="minorHAnsi" w:hAnsiTheme="minorHAnsi"/>
-              </w:rPr>
-              <w:t>page</w:t>
-            </w:r>
-            <w:proofErr w:type="spellEnd"/>
-            <w:r>
-              <w:rPr>
-                <w:rFonts w:asciiTheme="minorHAnsi" w:hAnsiTheme="minorHAnsi"/>
-              </w:rPr>
-              <w:t xml:space="preserve">, </w:t>
-            </w:r>
-            <w:proofErr w:type="spellStart"/>
-            <w:r>
-              <w:rPr>
-                <w:rFonts w:asciiTheme="minorHAnsi" w:hAnsiTheme="minorHAnsi"/>
-              </w:rPr>
-              <w:t>customer</w:t>
-            </w:r>
-            <w:proofErr w:type="spellEnd"/>
-            <w:r>
-              <w:rPr>
-                <w:rFonts w:asciiTheme="minorHAnsi" w:hAnsiTheme="minorHAnsi"/>
-              </w:rPr>
-              <w:t xml:space="preserve"> </w:t>
-            </w:r>
-            <w:proofErr w:type="spellStart"/>
-            <w:r>
-              <w:rPr>
-                <w:rFonts w:asciiTheme="minorHAnsi" w:hAnsiTheme="minorHAnsi"/>
-              </w:rPr>
-              <w:t>dashboard</w:t>
-            </w:r>
-            <w:proofErr w:type="spellEnd"/>
-            <w:r>
-              <w:rPr>
-                <w:rFonts w:asciiTheme="minorHAnsi" w:hAnsiTheme="minorHAnsi"/>
-              </w:rPr>
-              <w:t xml:space="preserve"> </w:t>
-            </w:r>
-            <w:proofErr w:type="spellStart"/>
-            <w:r>
-              <w:rPr>
-                <w:rFonts w:asciiTheme="minorHAnsi" w:hAnsiTheme="minorHAnsi"/>
-              </w:rPr>
-              <w:t>page</w:t>
-            </w:r>
-            <w:proofErr w:type="spellEnd"/>
-            <w:r>
-              <w:rPr>
-                <w:rFonts w:asciiTheme="minorHAnsi" w:hAnsiTheme="minorHAnsi"/>
-              </w:rPr>
-              <w:t xml:space="preserve">, </w:t>
-            </w:r>
-            <w:proofErr w:type="spellStart"/>
-            <w:r>
-              <w:rPr>
-                <w:rFonts w:asciiTheme="minorHAnsi" w:hAnsiTheme="minorHAnsi"/>
-              </w:rPr>
-              <w:t>login</w:t>
-            </w:r>
-            <w:proofErr w:type="spellEnd"/>
-            <w:r>
-              <w:rPr>
-                <w:rFonts w:asciiTheme="minorHAnsi" w:hAnsiTheme="minorHAnsi"/>
-              </w:rPr>
-              <w:t xml:space="preserve"> </w:t>
-            </w:r>
-            <w:proofErr w:type="spellStart"/>
-            <w:r>
-              <w:rPr>
-                <w:rFonts w:asciiTheme="minorHAnsi" w:hAnsiTheme="minorHAnsi"/>
-              </w:rPr>
-              <w:t>page</w:t>
-            </w:r>
-            <w:proofErr w:type="spellEnd"/>
-            <w:r>
-              <w:rPr>
-                <w:rFonts w:asciiTheme="minorHAnsi" w:hAnsiTheme="minorHAnsi"/>
-              </w:rPr>
-              <w:t xml:space="preserve"> </w:t>
-            </w:r>
-            <w:proofErr w:type="spellStart"/>
-            <w:r>
-              <w:rPr>
-                <w:rFonts w:asciiTheme="minorHAnsi" w:hAnsiTheme="minorHAnsi"/>
-              </w:rPr>
-              <w:t>and</w:t>
-            </w:r>
-            <w:proofErr w:type="spellEnd"/>
-            <w:r>
-              <w:rPr>
-                <w:rFonts w:asciiTheme="minorHAnsi" w:hAnsiTheme="minorHAnsi"/>
-              </w:rPr>
-              <w:t xml:space="preserve"> </w:t>
-            </w:r>
-            <w:proofErr w:type="spellStart"/>
-            <w:r>
-              <w:rPr>
-                <w:rFonts w:asciiTheme="minorHAnsi" w:hAnsiTheme="minorHAnsi"/>
-              </w:rPr>
-              <w:t>create</w:t>
-            </w:r>
-            <w:proofErr w:type="spellEnd"/>
-            <w:r>
-              <w:rPr>
-                <w:rFonts w:asciiTheme="minorHAnsi" w:hAnsiTheme="minorHAnsi"/>
-              </w:rPr>
-              <w:t xml:space="preserve"> </w:t>
-            </w:r>
-            <w:proofErr w:type="spellStart"/>
-            <w:r>
-              <w:rPr>
-                <w:rFonts w:asciiTheme="minorHAnsi" w:hAnsiTheme="minorHAnsi"/>
-              </w:rPr>
-              <w:t>account</w:t>
-            </w:r>
-            <w:proofErr w:type="spellEnd"/>
-            <w:r>
-              <w:rPr>
-                <w:rFonts w:asciiTheme="minorHAnsi" w:hAnsiTheme="minorHAnsi"/>
-              </w:rPr>
-              <w:t xml:space="preserve"> </w:t>
-            </w:r>
-            <w:proofErr w:type="spellStart"/>
-            <w:r>
-              <w:rPr>
-                <w:rFonts w:asciiTheme="minorHAnsi" w:hAnsiTheme="minorHAnsi"/>
-              </w:rPr>
-              <w:t>page</w:t>
-            </w:r>
-            <w:proofErr w:type="spellEnd"/>
-            <w:r>
-              <w:rPr>
-                <w:rFonts w:asciiTheme="minorHAnsi" w:hAnsiTheme="minorHAnsi"/>
-              </w:rPr>
-              <w:t xml:space="preserve">. </w:t>
-            </w:r>
-            <w:proofErr w:type="spellStart"/>
-            <w:r>
-              <w:rPr>
-                <w:rFonts w:asciiTheme="minorHAnsi" w:hAnsiTheme="minorHAnsi"/>
-              </w:rPr>
-              <w:t>The</w:t>
-            </w:r>
-            <w:proofErr w:type="spellEnd"/>
-            <w:r>
-              <w:rPr>
-                <w:rFonts w:asciiTheme="minorHAnsi" w:hAnsiTheme="minorHAnsi"/>
-              </w:rPr>
-              <w:t xml:space="preserve"> </w:t>
-            </w:r>
-            <w:proofErr w:type="spellStart"/>
-            <w:r>
-              <w:rPr>
-                <w:rFonts w:asciiTheme="minorHAnsi" w:hAnsiTheme="minorHAnsi"/>
-              </w:rPr>
-              <w:t>tests</w:t>
-            </w:r>
-            <w:proofErr w:type="spellEnd"/>
-            <w:r>
-              <w:rPr>
-                <w:rFonts w:asciiTheme="minorHAnsi" w:hAnsiTheme="minorHAnsi"/>
-              </w:rPr>
-              <w:t xml:space="preserve"> </w:t>
-            </w:r>
-            <w:proofErr w:type="spellStart"/>
-            <w:r>
-              <w:rPr>
-                <w:rFonts w:asciiTheme="minorHAnsi" w:hAnsiTheme="minorHAnsi"/>
-              </w:rPr>
-              <w:t>were</w:t>
-            </w:r>
-            <w:proofErr w:type="spellEnd"/>
-            <w:r>
-              <w:rPr>
-                <w:rFonts w:asciiTheme="minorHAnsi" w:hAnsiTheme="minorHAnsi"/>
-              </w:rPr>
-              <w:t xml:space="preserve"> </w:t>
-            </w:r>
-            <w:proofErr w:type="spellStart"/>
-            <w:r>
-              <w:rPr>
-                <w:rFonts w:asciiTheme="minorHAnsi" w:hAnsiTheme="minorHAnsi"/>
-              </w:rPr>
-              <w:t>written</w:t>
-            </w:r>
-            <w:proofErr w:type="spellEnd"/>
-            <w:r>
-              <w:rPr>
-                <w:rFonts w:asciiTheme="minorHAnsi" w:hAnsiTheme="minorHAnsi"/>
-              </w:rPr>
-              <w:t xml:space="preserve"> </w:t>
-            </w:r>
-            <w:proofErr w:type="spellStart"/>
-            <w:r>
-              <w:rPr>
-                <w:rFonts w:asciiTheme="minorHAnsi" w:hAnsiTheme="minorHAnsi"/>
-              </w:rPr>
-              <w:t>in</w:t>
-            </w:r>
-            <w:proofErr w:type="spellEnd"/>
-            <w:r>
-              <w:rPr>
-                <w:rFonts w:asciiTheme="minorHAnsi" w:hAnsiTheme="minorHAnsi"/>
-              </w:rPr>
-              <w:t xml:space="preserve"> C# </w:t>
-            </w:r>
-            <w:proofErr w:type="spellStart"/>
-            <w:r>
-              <w:rPr>
-                <w:rFonts w:asciiTheme="minorHAnsi" w:hAnsiTheme="minorHAnsi"/>
-              </w:rPr>
-              <w:t>by</w:t>
-            </w:r>
-            <w:proofErr w:type="spellEnd"/>
-            <w:r>
-              <w:rPr>
-                <w:rFonts w:asciiTheme="minorHAnsi" w:hAnsiTheme="minorHAnsi"/>
-              </w:rPr>
-              <w:t xml:space="preserve"> </w:t>
-            </w:r>
-            <w:proofErr w:type="spellStart"/>
-            <w:r>
-              <w:rPr>
-                <w:rFonts w:asciiTheme="minorHAnsi" w:hAnsiTheme="minorHAnsi"/>
-              </w:rPr>
-              <w:t>using</w:t>
-            </w:r>
-            <w:proofErr w:type="spellEnd"/>
-            <w:r>
-              <w:rPr>
-                <w:rFonts w:asciiTheme="minorHAnsi" w:hAnsiTheme="minorHAnsi"/>
-              </w:rPr>
-              <w:t xml:space="preserve"> </w:t>
-            </w:r>
-            <w:proofErr w:type="spellStart"/>
-            <w:r>
-              <w:rPr>
-                <w:rFonts w:asciiTheme="minorHAnsi" w:hAnsiTheme="minorHAnsi"/>
-              </w:rPr>
-              <w:t>Page</w:t>
-            </w:r>
-            <w:proofErr w:type="spellEnd"/>
-            <w:r>
-              <w:rPr>
-                <w:rFonts w:asciiTheme="minorHAnsi" w:hAnsiTheme="minorHAnsi"/>
-              </w:rPr>
-              <w:t xml:space="preserve"> </w:t>
-            </w:r>
-            <w:proofErr w:type="spellStart"/>
-            <w:r>
-              <w:rPr>
-                <w:rFonts w:asciiTheme="minorHAnsi" w:hAnsiTheme="minorHAnsi"/>
-              </w:rPr>
-              <w:t>Object</w:t>
-            </w:r>
-            <w:proofErr w:type="spellEnd"/>
-            <w:r>
-              <w:rPr>
-                <w:rFonts w:asciiTheme="minorHAnsi" w:hAnsiTheme="minorHAnsi"/>
-              </w:rPr>
-              <w:t xml:space="preserve"> </w:t>
-            </w:r>
-            <w:proofErr w:type="spellStart"/>
-            <w:r>
-              <w:rPr>
-                <w:rFonts w:asciiTheme="minorHAnsi" w:hAnsiTheme="minorHAnsi"/>
-              </w:rPr>
-              <w:t>pattern</w:t>
-            </w:r>
-            <w:proofErr w:type="spellEnd"/>
-            <w:r>
-              <w:rPr>
-                <w:rFonts w:asciiTheme="minorHAnsi" w:hAnsiTheme="minorHAnsi"/>
-              </w:rPr>
-              <w:t xml:space="preserve"> </w:t>
-            </w:r>
-            <w:proofErr w:type="spellStart"/>
-            <w:r>
-              <w:rPr>
-                <w:rFonts w:asciiTheme="minorHAnsi" w:hAnsiTheme="minorHAnsi"/>
-              </w:rPr>
-              <w:t>and</w:t>
-            </w:r>
-            <w:proofErr w:type="spellEnd"/>
-            <w:r>
-              <w:rPr>
-                <w:rFonts w:asciiTheme="minorHAnsi" w:hAnsiTheme="minorHAnsi"/>
-              </w:rPr>
-              <w:t xml:space="preserve"> </w:t>
-            </w:r>
-            <w:proofErr w:type="spellStart"/>
-            <w:r>
-              <w:rPr>
-                <w:rFonts w:asciiTheme="minorHAnsi" w:hAnsiTheme="minorHAnsi"/>
-              </w:rPr>
-              <w:t>Selenium</w:t>
-            </w:r>
-            <w:proofErr w:type="spellEnd"/>
-            <w:r>
-              <w:rPr>
-                <w:rFonts w:asciiTheme="minorHAnsi" w:hAnsiTheme="minorHAnsi"/>
-              </w:rPr>
-              <w:t xml:space="preserve"> </w:t>
-            </w:r>
-            <w:proofErr w:type="spellStart"/>
-            <w:r>
-              <w:rPr>
-                <w:rFonts w:asciiTheme="minorHAnsi" w:hAnsiTheme="minorHAnsi"/>
-              </w:rPr>
-              <w:t>WebDriver</w:t>
-            </w:r>
-            <w:proofErr w:type="spellEnd"/>
-            <w:r>
-              <w:rPr>
-                <w:rFonts w:asciiTheme="minorHAnsi" w:hAnsiTheme="minorHAnsi"/>
-              </w:rPr>
-              <w:t xml:space="preserve"> </w:t>
-            </w:r>
-            <w:proofErr w:type="spellStart"/>
-            <w:r>
-              <w:rPr>
-                <w:rFonts w:asciiTheme="minorHAnsi" w:hAnsiTheme="minorHAnsi"/>
-              </w:rPr>
-              <w:t>framework</w:t>
-            </w:r>
-            <w:proofErr w:type="spellEnd"/>
-            <w:r>
-              <w:rPr>
-                <w:rFonts w:asciiTheme="minorHAnsi" w:hAnsiTheme="minorHAnsi"/>
-              </w:rPr>
-              <w:t xml:space="preserve">. I </w:t>
-            </w:r>
-            <w:proofErr w:type="spellStart"/>
-            <w:r>
-              <w:rPr>
-                <w:rFonts w:asciiTheme="minorHAnsi" w:hAnsiTheme="minorHAnsi"/>
-              </w:rPr>
-              <w:t>have</w:t>
-            </w:r>
-            <w:proofErr w:type="spellEnd"/>
-            <w:r>
-              <w:rPr>
-                <w:rFonts w:asciiTheme="minorHAnsi" w:hAnsiTheme="minorHAnsi"/>
-              </w:rPr>
-              <w:t xml:space="preserve"> </w:t>
-            </w:r>
-            <w:proofErr w:type="spellStart"/>
-            <w:r>
-              <w:rPr>
-                <w:rFonts w:asciiTheme="minorHAnsi" w:hAnsiTheme="minorHAnsi"/>
-              </w:rPr>
-              <w:t>learned</w:t>
-            </w:r>
-            <w:proofErr w:type="spellEnd"/>
-            <w:r>
-              <w:rPr>
-                <w:rFonts w:asciiTheme="minorHAnsi" w:hAnsiTheme="minorHAnsi"/>
-              </w:rPr>
-              <w:t xml:space="preserve"> </w:t>
-            </w:r>
-            <w:proofErr w:type="spellStart"/>
-            <w:r>
-              <w:rPr>
-                <w:rFonts w:asciiTheme="minorHAnsi" w:hAnsiTheme="minorHAnsi"/>
-              </w:rPr>
-              <w:t>and</w:t>
-            </w:r>
-            <w:proofErr w:type="spellEnd"/>
-            <w:r>
-              <w:rPr>
-                <w:rFonts w:asciiTheme="minorHAnsi" w:hAnsiTheme="minorHAnsi"/>
-              </w:rPr>
-              <w:t xml:space="preserve"> </w:t>
-            </w:r>
-            <w:proofErr w:type="spellStart"/>
-            <w:r>
-              <w:rPr>
-                <w:rFonts w:asciiTheme="minorHAnsi" w:hAnsiTheme="minorHAnsi"/>
-              </w:rPr>
-              <w:t>used</w:t>
-            </w:r>
-            <w:proofErr w:type="spellEnd"/>
-            <w:r>
-              <w:rPr>
-                <w:rFonts w:asciiTheme="minorHAnsi" w:hAnsiTheme="minorHAnsi"/>
-              </w:rPr>
-              <w:t xml:space="preserve">  a </w:t>
-            </w:r>
-            <w:proofErr w:type="spellStart"/>
-            <w:r>
-              <w:rPr>
-                <w:rFonts w:asciiTheme="minorHAnsi" w:hAnsiTheme="minorHAnsi"/>
-              </w:rPr>
-              <w:t>lot</w:t>
-            </w:r>
-            <w:proofErr w:type="spellEnd"/>
-            <w:r>
-              <w:rPr>
-                <w:rFonts w:asciiTheme="minorHAnsi" w:hAnsiTheme="minorHAnsi"/>
-              </w:rPr>
-              <w:t xml:space="preserve"> </w:t>
-            </w:r>
-            <w:proofErr w:type="spellStart"/>
-            <w:r>
-              <w:rPr>
-                <w:rFonts w:asciiTheme="minorHAnsi" w:hAnsiTheme="minorHAnsi"/>
-              </w:rPr>
-              <w:t>of</w:t>
-            </w:r>
-            <w:proofErr w:type="spellEnd"/>
-            <w:r>
-              <w:rPr>
-                <w:rFonts w:asciiTheme="minorHAnsi" w:hAnsiTheme="minorHAnsi"/>
-              </w:rPr>
-              <w:t xml:space="preserve">  </w:t>
-            </w:r>
-            <w:proofErr w:type="spellStart"/>
-            <w:r>
-              <w:rPr>
-                <w:rFonts w:asciiTheme="minorHAnsi" w:hAnsiTheme="minorHAnsi"/>
-              </w:rPr>
-              <w:t>different</w:t>
-            </w:r>
-            <w:proofErr w:type="spellEnd"/>
-            <w:r>
-              <w:rPr>
-                <w:rFonts w:asciiTheme="minorHAnsi" w:hAnsiTheme="minorHAnsi"/>
-              </w:rPr>
-              <w:t xml:space="preserve"> </w:t>
-            </w:r>
-            <w:proofErr w:type="spellStart"/>
-            <w:r>
-              <w:rPr>
-                <w:rFonts w:asciiTheme="minorHAnsi" w:hAnsiTheme="minorHAnsi"/>
-              </w:rPr>
-              <w:t>Patterns</w:t>
-            </w:r>
-            <w:proofErr w:type="spellEnd"/>
-            <w:r>
-              <w:rPr>
-                <w:rFonts w:asciiTheme="minorHAnsi" w:hAnsiTheme="minorHAnsi"/>
-              </w:rPr>
-              <w:t xml:space="preserve">. I </w:t>
-            </w:r>
-            <w:proofErr w:type="spellStart"/>
-            <w:r>
-              <w:rPr>
-                <w:rFonts w:asciiTheme="minorHAnsi" w:hAnsiTheme="minorHAnsi"/>
-              </w:rPr>
-              <w:t>have</w:t>
-            </w:r>
-            <w:proofErr w:type="spellEnd"/>
-            <w:r>
-              <w:rPr>
-                <w:rFonts w:asciiTheme="minorHAnsi" w:hAnsiTheme="minorHAnsi"/>
-              </w:rPr>
-              <w:t xml:space="preserve"> </w:t>
-            </w:r>
-            <w:proofErr w:type="spellStart"/>
-            <w:r>
-              <w:rPr>
-                <w:rFonts w:asciiTheme="minorHAnsi" w:hAnsiTheme="minorHAnsi"/>
-              </w:rPr>
-              <w:t>experience</w:t>
-            </w:r>
-            <w:proofErr w:type="spellEnd"/>
-            <w:r>
-              <w:rPr>
-                <w:rFonts w:asciiTheme="minorHAnsi" w:hAnsiTheme="minorHAnsi"/>
-              </w:rPr>
-              <w:t xml:space="preserve"> </w:t>
-            </w:r>
-            <w:proofErr w:type="spellStart"/>
-            <w:r>
-              <w:rPr>
-                <w:rFonts w:asciiTheme="minorHAnsi" w:hAnsiTheme="minorHAnsi"/>
-              </w:rPr>
-              <w:t>work</w:t>
-            </w:r>
-            <w:proofErr w:type="spellEnd"/>
-            <w:r>
-              <w:rPr>
-                <w:rFonts w:asciiTheme="minorHAnsi" w:hAnsiTheme="minorHAnsi"/>
-              </w:rPr>
-              <w:t xml:space="preserve"> </w:t>
-            </w:r>
-            <w:proofErr w:type="spellStart"/>
-            <w:r>
-              <w:rPr>
-                <w:rFonts w:asciiTheme="minorHAnsi" w:hAnsiTheme="minorHAnsi"/>
-              </w:rPr>
-              <w:t>with</w:t>
-            </w:r>
-            <w:proofErr w:type="spellEnd"/>
-            <w:r>
-              <w:rPr>
-                <w:rFonts w:asciiTheme="minorHAnsi" w:hAnsiTheme="minorHAnsi"/>
-              </w:rPr>
-              <w:t xml:space="preserve"> </w:t>
-            </w:r>
-            <w:proofErr w:type="spellStart"/>
-            <w:r>
-              <w:rPr>
-                <w:rFonts w:asciiTheme="minorHAnsi" w:hAnsiTheme="minorHAnsi"/>
-              </w:rPr>
-              <w:t>such</w:t>
-            </w:r>
-            <w:proofErr w:type="spellEnd"/>
-            <w:r>
-              <w:rPr>
-                <w:rFonts w:asciiTheme="minorHAnsi" w:hAnsiTheme="minorHAnsi"/>
-              </w:rPr>
-              <w:t xml:space="preserve"> </w:t>
-            </w:r>
-            <w:proofErr w:type="spellStart"/>
-            <w:r>
-              <w:rPr>
-                <w:rFonts w:asciiTheme="minorHAnsi" w:hAnsiTheme="minorHAnsi"/>
-              </w:rPr>
-              <w:t>tools</w:t>
-            </w:r>
-            <w:proofErr w:type="spellEnd"/>
-            <w:r>
-              <w:rPr>
-                <w:rFonts w:asciiTheme="minorHAnsi" w:hAnsiTheme="minorHAnsi"/>
-              </w:rPr>
-              <w:t xml:space="preserve"> </w:t>
-            </w:r>
-            <w:proofErr w:type="spellStart"/>
-            <w:r>
-              <w:rPr>
-                <w:rFonts w:asciiTheme="minorHAnsi" w:hAnsiTheme="minorHAnsi"/>
-              </w:rPr>
-              <w:t>as</w:t>
-            </w:r>
-            <w:proofErr w:type="spellEnd"/>
-            <w:r>
-              <w:rPr>
-                <w:rFonts w:asciiTheme="minorHAnsi" w:hAnsiTheme="minorHAnsi"/>
-              </w:rPr>
-              <w:t xml:space="preserve"> </w:t>
-            </w:r>
-            <w:proofErr w:type="spellStart"/>
-            <w:r>
-              <w:rPr>
-                <w:rFonts w:asciiTheme="minorHAnsi" w:hAnsiTheme="minorHAnsi"/>
-              </w:rPr>
-              <w:t>Jira</w:t>
-            </w:r>
-            <w:proofErr w:type="spellEnd"/>
-            <w:r>
-              <w:rPr>
-                <w:rFonts w:asciiTheme="minorHAnsi" w:hAnsiTheme="minorHAnsi"/>
-              </w:rPr>
-              <w:t xml:space="preserve">, </w:t>
-            </w:r>
-            <w:proofErr w:type="spellStart"/>
-            <w:r>
-              <w:rPr>
-                <w:rFonts w:asciiTheme="minorHAnsi" w:hAnsiTheme="minorHAnsi"/>
-              </w:rPr>
-              <w:t>GitHub</w:t>
-            </w:r>
-            <w:proofErr w:type="spellEnd"/>
-            <w:r>
-              <w:rPr>
-                <w:rFonts w:asciiTheme="minorHAnsi" w:hAnsiTheme="minorHAnsi"/>
-              </w:rPr>
-              <w:t xml:space="preserve"> </w:t>
-            </w:r>
-            <w:proofErr w:type="spellStart"/>
-            <w:r>
-              <w:rPr>
-                <w:rFonts w:asciiTheme="minorHAnsi" w:hAnsiTheme="minorHAnsi"/>
-              </w:rPr>
-              <w:t>and</w:t>
-            </w:r>
-            <w:proofErr w:type="spellEnd"/>
-            <w:r>
-              <w:rPr>
-                <w:rFonts w:asciiTheme="minorHAnsi" w:hAnsiTheme="minorHAnsi"/>
-              </w:rPr>
-              <w:t xml:space="preserve"> </w:t>
-            </w:r>
-            <w:proofErr w:type="spellStart"/>
-            <w:r>
-              <w:rPr>
-                <w:rFonts w:asciiTheme="minorHAnsi" w:hAnsiTheme="minorHAnsi"/>
-              </w:rPr>
-              <w:t>how</w:t>
-            </w:r>
-            <w:proofErr w:type="spellEnd"/>
-            <w:r>
-              <w:rPr>
-                <w:rFonts w:asciiTheme="minorHAnsi" w:hAnsiTheme="minorHAnsi"/>
-              </w:rPr>
-              <w:t xml:space="preserve"> </w:t>
-            </w:r>
-            <w:proofErr w:type="spellStart"/>
-            <w:r>
-              <w:rPr>
-                <w:rFonts w:asciiTheme="minorHAnsi" w:hAnsiTheme="minorHAnsi"/>
-              </w:rPr>
-              <w:t>to</w:t>
-            </w:r>
-            <w:proofErr w:type="spellEnd"/>
-            <w:r>
-              <w:rPr>
-                <w:rFonts w:asciiTheme="minorHAnsi" w:hAnsiTheme="minorHAnsi"/>
-              </w:rPr>
-              <w:t xml:space="preserve"> </w:t>
-            </w:r>
-            <w:proofErr w:type="spellStart"/>
-            <w:r>
-              <w:rPr>
-                <w:rFonts w:asciiTheme="minorHAnsi" w:hAnsiTheme="minorHAnsi"/>
-              </w:rPr>
-              <w:t>work</w:t>
-            </w:r>
-            <w:proofErr w:type="spellEnd"/>
-            <w:r>
-              <w:rPr>
-                <w:rFonts w:asciiTheme="minorHAnsi" w:hAnsiTheme="minorHAnsi"/>
-              </w:rPr>
-              <w:t xml:space="preserve"> </w:t>
-            </w:r>
-            <w:proofErr w:type="spellStart"/>
-            <w:r>
-              <w:rPr>
-                <w:rFonts w:asciiTheme="minorHAnsi" w:hAnsiTheme="minorHAnsi"/>
-              </w:rPr>
-              <w:t>in</w:t>
-            </w:r>
-            <w:proofErr w:type="spellEnd"/>
-            <w:r>
-              <w:rPr>
-                <w:rFonts w:asciiTheme="minorHAnsi" w:hAnsiTheme="minorHAnsi"/>
-              </w:rPr>
-              <w:t xml:space="preserve"> </w:t>
-            </w:r>
-            <w:proofErr w:type="spellStart"/>
-            <w:r>
-              <w:rPr>
-                <w:rFonts w:asciiTheme="minorHAnsi" w:hAnsiTheme="minorHAnsi"/>
-              </w:rPr>
-              <w:t>Scrum</w:t>
-            </w:r>
-            <w:proofErr w:type="spellEnd"/>
-            <w:r>
-              <w:rPr>
-                <w:rFonts w:asciiTheme="minorHAnsi" w:hAnsiTheme="minorHAnsi"/>
-              </w:rPr>
-              <w:t xml:space="preserve"> </w:t>
-            </w:r>
-            <w:proofErr w:type="spellStart"/>
-            <w:r>
-              <w:rPr>
-                <w:rFonts w:asciiTheme="minorHAnsi" w:hAnsiTheme="minorHAnsi"/>
-              </w:rPr>
-              <w:t>methodology</w:t>
-            </w:r>
-            <w:proofErr w:type="spellEnd"/>
-            <w:r>
-              <w:rPr>
-                <w:rFonts w:asciiTheme="minorHAnsi" w:hAnsiTheme="minorHAnsi"/>
-              </w:rPr>
-              <w:t xml:space="preserve">. I </w:t>
-            </w:r>
-            <w:proofErr w:type="spellStart"/>
-            <w:r>
-              <w:rPr>
-                <w:rFonts w:asciiTheme="minorHAnsi" w:hAnsiTheme="minorHAnsi"/>
-              </w:rPr>
-              <w:t>have</w:t>
-            </w:r>
-            <w:proofErr w:type="spellEnd"/>
-            <w:r>
-              <w:rPr>
-                <w:rFonts w:asciiTheme="minorHAnsi" w:hAnsiTheme="minorHAnsi"/>
-              </w:rPr>
-              <w:t xml:space="preserve"> </w:t>
-            </w:r>
-            <w:proofErr w:type="spellStart"/>
-            <w:r>
-              <w:rPr>
-                <w:rFonts w:asciiTheme="minorHAnsi" w:hAnsiTheme="minorHAnsi"/>
-              </w:rPr>
-              <w:t>learned</w:t>
-            </w:r>
-            <w:proofErr w:type="spellEnd"/>
-            <w:r>
-              <w:rPr>
-                <w:rFonts w:asciiTheme="minorHAnsi" w:hAnsiTheme="minorHAnsi"/>
-              </w:rPr>
-              <w:t xml:space="preserve"> </w:t>
-            </w:r>
-            <w:proofErr w:type="spellStart"/>
-            <w:r>
-              <w:rPr>
-                <w:rFonts w:asciiTheme="minorHAnsi" w:hAnsiTheme="minorHAnsi"/>
-              </w:rPr>
-              <w:t>about</w:t>
-            </w:r>
-            <w:proofErr w:type="spellEnd"/>
-            <w:r>
-              <w:rPr>
-                <w:rFonts w:asciiTheme="minorHAnsi" w:hAnsiTheme="minorHAnsi"/>
-              </w:rPr>
-              <w:t xml:space="preserve"> </w:t>
-            </w:r>
-            <w:proofErr w:type="spellStart"/>
-            <w:r>
-              <w:rPr>
-                <w:rFonts w:asciiTheme="minorHAnsi" w:hAnsiTheme="minorHAnsi"/>
-              </w:rPr>
-              <w:t>different</w:t>
-            </w:r>
-            <w:proofErr w:type="spellEnd"/>
-            <w:r>
-              <w:rPr>
-                <w:rFonts w:asciiTheme="minorHAnsi" w:hAnsiTheme="minorHAnsi"/>
-              </w:rPr>
-              <w:t xml:space="preserve"> </w:t>
-            </w:r>
-            <w:proofErr w:type="spellStart"/>
-            <w:r>
-              <w:rPr>
-                <w:rFonts w:asciiTheme="minorHAnsi" w:hAnsiTheme="minorHAnsi"/>
-              </w:rPr>
-              <w:t>types</w:t>
-            </w:r>
-            <w:proofErr w:type="spellEnd"/>
-            <w:r>
-              <w:rPr>
-                <w:rFonts w:asciiTheme="minorHAnsi" w:hAnsiTheme="minorHAnsi"/>
-              </w:rPr>
-              <w:t xml:space="preserve"> </w:t>
-            </w:r>
-            <w:proofErr w:type="spellStart"/>
-            <w:r>
-              <w:rPr>
-                <w:rFonts w:asciiTheme="minorHAnsi" w:hAnsiTheme="minorHAnsi"/>
-              </w:rPr>
-              <w:t>of</w:t>
-            </w:r>
-            <w:proofErr w:type="spellEnd"/>
-            <w:r>
-              <w:rPr>
-                <w:rFonts w:asciiTheme="minorHAnsi" w:hAnsiTheme="minorHAnsi"/>
-              </w:rPr>
-              <w:t xml:space="preserve"> </w:t>
-            </w:r>
-            <w:proofErr w:type="spellStart"/>
-            <w:r>
-              <w:rPr>
-                <w:rFonts w:asciiTheme="minorHAnsi" w:hAnsiTheme="minorHAnsi"/>
-              </w:rPr>
-              <w:t>testing</w:t>
-            </w:r>
-            <w:proofErr w:type="spellEnd"/>
-            <w:r>
-              <w:rPr>
-                <w:rFonts w:asciiTheme="minorHAnsi" w:hAnsiTheme="minorHAnsi"/>
-              </w:rPr>
-              <w:t xml:space="preserve"> </w:t>
-            </w:r>
-            <w:proofErr w:type="spellStart"/>
-            <w:r>
-              <w:rPr>
-                <w:rFonts w:asciiTheme="minorHAnsi" w:hAnsiTheme="minorHAnsi"/>
-              </w:rPr>
-              <w:t>and</w:t>
-            </w:r>
-            <w:proofErr w:type="spellEnd"/>
-            <w:r>
-              <w:rPr>
-                <w:rFonts w:asciiTheme="minorHAnsi" w:hAnsiTheme="minorHAnsi"/>
-              </w:rPr>
-              <w:t xml:space="preserve"> </w:t>
-            </w:r>
-            <w:proofErr w:type="spellStart"/>
-            <w:r>
-              <w:rPr>
-                <w:rFonts w:asciiTheme="minorHAnsi" w:hAnsiTheme="minorHAnsi"/>
-              </w:rPr>
-              <w:t>got</w:t>
-            </w:r>
-            <w:proofErr w:type="spellEnd"/>
-            <w:r>
-              <w:rPr>
-                <w:rFonts w:asciiTheme="minorHAnsi" w:hAnsiTheme="minorHAnsi"/>
-              </w:rPr>
-              <w:t xml:space="preserve"> </w:t>
-            </w:r>
-            <w:proofErr w:type="spellStart"/>
-            <w:r>
-              <w:rPr>
-                <w:rFonts w:asciiTheme="minorHAnsi" w:hAnsiTheme="minorHAnsi"/>
-              </w:rPr>
-              <w:t>experience</w:t>
-            </w:r>
-            <w:proofErr w:type="spellEnd"/>
-            <w:r>
-              <w:rPr>
-                <w:rFonts w:asciiTheme="minorHAnsi" w:hAnsiTheme="minorHAnsi"/>
-              </w:rPr>
-              <w:t xml:space="preserve"> </w:t>
-            </w:r>
-            <w:proofErr w:type="spellStart"/>
-            <w:r>
-              <w:rPr>
-                <w:rFonts w:asciiTheme="minorHAnsi" w:hAnsiTheme="minorHAnsi"/>
-              </w:rPr>
-              <w:t>working</w:t>
-            </w:r>
-            <w:proofErr w:type="spellEnd"/>
-            <w:r>
-              <w:rPr>
-                <w:rFonts w:asciiTheme="minorHAnsi" w:hAnsiTheme="minorHAnsi"/>
-              </w:rPr>
-              <w:t xml:space="preserve"> </w:t>
-            </w:r>
-            <w:proofErr w:type="spellStart"/>
-            <w:r>
-              <w:rPr>
-                <w:rFonts w:asciiTheme="minorHAnsi" w:hAnsiTheme="minorHAnsi"/>
-              </w:rPr>
-              <w:t>in</w:t>
-            </w:r>
-            <w:proofErr w:type="spellEnd"/>
-            <w:r>
-              <w:rPr>
-                <w:rFonts w:asciiTheme="minorHAnsi" w:hAnsiTheme="minorHAnsi"/>
-              </w:rPr>
-              <w:t xml:space="preserve"> </w:t>
-            </w:r>
-            <w:proofErr w:type="spellStart"/>
-            <w:r>
-              <w:rPr>
-                <w:rFonts w:asciiTheme="minorHAnsi" w:hAnsiTheme="minorHAnsi"/>
-              </w:rPr>
-              <w:t>team</w:t>
-            </w:r>
-            <w:proofErr w:type="spellEnd"/>
-            <w:r>
-              <w:rPr>
-                <w:rFonts w:asciiTheme="minorHAnsi" w:hAnsiTheme="minorHAnsi"/>
-              </w:rPr>
-              <w:t xml:space="preserve">. I </w:t>
-            </w:r>
-            <w:proofErr w:type="spellStart"/>
-            <w:r>
-              <w:rPr>
-                <w:rFonts w:asciiTheme="minorHAnsi" w:hAnsiTheme="minorHAnsi"/>
-              </w:rPr>
-              <w:t>ran</w:t>
-            </w:r>
-            <w:proofErr w:type="spellEnd"/>
-            <w:r>
-              <w:rPr>
-                <w:rFonts w:asciiTheme="minorHAnsi" w:hAnsiTheme="minorHAnsi"/>
-              </w:rPr>
-              <w:t xml:space="preserve"> </w:t>
-            </w:r>
-            <w:proofErr w:type="spellStart"/>
-            <w:r>
-              <w:rPr>
-                <w:rFonts w:asciiTheme="minorHAnsi" w:hAnsiTheme="minorHAnsi"/>
-              </w:rPr>
-              <w:t>performance</w:t>
-            </w:r>
-            <w:proofErr w:type="spellEnd"/>
-            <w:r>
-              <w:rPr>
-                <w:rFonts w:asciiTheme="minorHAnsi" w:hAnsiTheme="minorHAnsi"/>
-              </w:rPr>
-              <w:t xml:space="preserve"> </w:t>
-            </w:r>
-            <w:proofErr w:type="spellStart"/>
-            <w:r>
-              <w:rPr>
-                <w:rFonts w:asciiTheme="minorHAnsi" w:hAnsiTheme="minorHAnsi"/>
-              </w:rPr>
-              <w:t>tests</w:t>
-            </w:r>
-            <w:proofErr w:type="spellEnd"/>
-            <w:r>
-              <w:rPr>
-                <w:rFonts w:asciiTheme="minorHAnsi" w:hAnsiTheme="minorHAnsi"/>
-              </w:rPr>
-              <w:t xml:space="preserve"> </w:t>
-            </w:r>
-            <w:proofErr w:type="spellStart"/>
-            <w:r>
-              <w:rPr>
-                <w:rFonts w:asciiTheme="minorHAnsi" w:hAnsiTheme="minorHAnsi"/>
-              </w:rPr>
-              <w:t>using</w:t>
-            </w:r>
-            <w:proofErr w:type="spellEnd"/>
-            <w:r>
-              <w:rPr>
-                <w:rFonts w:asciiTheme="minorHAnsi" w:hAnsiTheme="minorHAnsi"/>
-              </w:rPr>
-              <w:t xml:space="preserve"> </w:t>
-            </w:r>
-            <w:proofErr w:type="spellStart"/>
-            <w:r>
-              <w:rPr>
-                <w:rFonts w:asciiTheme="minorHAnsi" w:hAnsiTheme="minorHAnsi"/>
-              </w:rPr>
-              <w:t>Visual</w:t>
-            </w:r>
-            <w:proofErr w:type="spellEnd"/>
-            <w:r>
-              <w:rPr>
-                <w:rFonts w:asciiTheme="minorHAnsi" w:hAnsiTheme="minorHAnsi"/>
-              </w:rPr>
-              <w:t xml:space="preserve"> </w:t>
-            </w:r>
-            <w:proofErr w:type="spellStart"/>
-            <w:r>
-              <w:rPr>
-                <w:rFonts w:asciiTheme="minorHAnsi" w:hAnsiTheme="minorHAnsi"/>
-              </w:rPr>
-              <w:t>Studio</w:t>
-            </w:r>
-            <w:proofErr w:type="spellEnd"/>
-            <w:r>
-              <w:rPr>
-                <w:rFonts w:asciiTheme="minorHAnsi" w:hAnsiTheme="minorHAnsi"/>
-              </w:rPr>
-              <w:t xml:space="preserve"> 2017. I </w:t>
-            </w:r>
-            <w:proofErr w:type="spellStart"/>
-            <w:r>
-              <w:rPr>
-                <w:rFonts w:asciiTheme="minorHAnsi" w:hAnsiTheme="minorHAnsi"/>
-              </w:rPr>
-              <w:t>got</w:t>
-            </w:r>
-            <w:proofErr w:type="spellEnd"/>
-            <w:r>
-              <w:rPr>
-                <w:rFonts w:asciiTheme="minorHAnsi" w:hAnsiTheme="minorHAnsi"/>
-              </w:rPr>
-              <w:t xml:space="preserve"> </w:t>
-            </w:r>
-            <w:proofErr w:type="spellStart"/>
-            <w:r>
-              <w:rPr>
-                <w:rFonts w:asciiTheme="minorHAnsi" w:hAnsiTheme="minorHAnsi"/>
-              </w:rPr>
-              <w:t>great</w:t>
-            </w:r>
-            <w:proofErr w:type="spellEnd"/>
-            <w:r>
-              <w:rPr>
-                <w:rFonts w:asciiTheme="minorHAnsi" w:hAnsiTheme="minorHAnsi"/>
-              </w:rPr>
-              <w:t xml:space="preserve"> </w:t>
-            </w:r>
-            <w:proofErr w:type="spellStart"/>
-            <w:r>
-              <w:rPr>
-                <w:rFonts w:asciiTheme="minorHAnsi" w:hAnsiTheme="minorHAnsi"/>
-              </w:rPr>
-              <w:t>experience</w:t>
-            </w:r>
-            <w:proofErr w:type="spellEnd"/>
-            <w:r>
-              <w:rPr>
-                <w:rFonts w:asciiTheme="minorHAnsi" w:hAnsiTheme="minorHAnsi"/>
-              </w:rPr>
-              <w:t xml:space="preserve"> </w:t>
-            </w:r>
-            <w:proofErr w:type="spellStart"/>
-            <w:r>
-              <w:rPr>
-                <w:rFonts w:asciiTheme="minorHAnsi" w:hAnsiTheme="minorHAnsi"/>
-              </w:rPr>
-              <w:t>working</w:t>
-            </w:r>
-            <w:proofErr w:type="spellEnd"/>
-            <w:r>
-              <w:rPr>
-                <w:rFonts w:asciiTheme="minorHAnsi" w:hAnsiTheme="minorHAnsi"/>
-              </w:rPr>
-              <w:t xml:space="preserve"> </w:t>
-            </w:r>
-            <w:proofErr w:type="spellStart"/>
-            <w:r>
-              <w:rPr>
-                <w:rFonts w:asciiTheme="minorHAnsi" w:hAnsiTheme="minorHAnsi"/>
-              </w:rPr>
-              <w:t>in</w:t>
-            </w:r>
-            <w:proofErr w:type="spellEnd"/>
-            <w:r>
-              <w:rPr>
-                <w:rFonts w:asciiTheme="minorHAnsi" w:hAnsiTheme="minorHAnsi"/>
-              </w:rPr>
-              <w:t xml:space="preserve"> </w:t>
-            </w:r>
-            <w:proofErr w:type="spellStart"/>
-            <w:r>
-              <w:rPr>
-                <w:rFonts w:asciiTheme="minorHAnsi" w:hAnsiTheme="minorHAnsi"/>
-              </w:rPr>
-              <w:t>team</w:t>
-            </w:r>
-            <w:proofErr w:type="spellEnd"/>
-            <w:r>
-              <w:rPr>
-                <w:rFonts w:asciiTheme="minorHAnsi" w:hAnsiTheme="minorHAnsi"/>
-              </w:rPr>
-              <w:t>.</w:t>
+            <w:r>
+              <w:rPr>
+                <w:rFonts w:asciiTheme="minorHAnsi" w:hAnsiTheme="minorHAnsi"/>
+              </w:rPr>
+              <w:t>In the scope of the current project, I have tested Web application - OpenCart version 2.3.0.2. During project I developed test cases for customer: to login customer user and edit account and password for customer user. Also, was created some functional tests for home page, customer dashboard page, login page and create account page. The tests were written in C# by using Page Object pattern and Selenium WebDriver framework. I have learned and used  a lot of  different Patterns. I have experience work with such tools as Jira, GitHub and how to work in Scrum methodology. I have learned about different types of testing and got experience working in team. I ran performance tests using Visual Studio 2017. I got great experience working in team.</w:t>
             </w:r>
           </w:p>
           <w:p>
@@ -6236,7 +4087,7 @@
 </file>
 
 <file path=customXml/itemProps1.xml><?xml version="1.0" encoding="utf-8"?>
-<ds:datastoreItem xmlns:ds="http://schemas.openxmlformats.org/officeDocument/2006/customXml" ds:itemID="{78C7427C-F0C7-4450-A95F-734C56222F7C}">
+<ds:datastoreItem xmlns:ds="http://schemas.openxmlformats.org/officeDocument/2006/customXml" ds:itemID="{3993286B-B5E4-4086-97BB-676AE1F2237C}">
   <ds:schemaRefs>
     <ds:schemaRef ds:uri="http://schemas.openxmlformats.org/officeDocument/2006/bibliography"/>
   </ds:schemaRefs>

</xml_diff>